<commit_message>
messed with the QR template so that it has the newest thinking on the game problems and reading in the problem number Also put in the game flag on the problem number
</commit_message>
<xml_diff>
--- a/downloads/QR Template v500C.docx
+++ b/downloads/QR Template v500C.docx
@@ -10,8 +10,6 @@
         </w:rPr>
       </w:pPr>
       <w:bookmarkStart w:id="0" w:name="directions"/>
-      <w:bookmarkStart w:id="1" w:name="_GoBack"/>
-      <w:bookmarkEnd w:id="1"/>
       <w:r>
         <w:rPr>
           <w:color w:val="385623" w:themeColor="accent6" w:themeShade="80"/>
@@ -91,12 +89,14 @@
         </w:rPr>
         <w:t xml:space="preserve"> </w:t>
       </w:r>
+      <w:proofErr w:type="spellStart"/>
       <w:r>
         <w:rPr>
           <w:color w:val="385623" w:themeColor="accent6" w:themeShade="80"/>
         </w:rPr>
         <w:t>BringMN</w:t>
       </w:r>
+      <w:proofErr w:type="spellEnd"/>
       <w:r>
         <w:rPr>
           <w:color w:val="385623" w:themeColor="accent6" w:themeShade="80"/>
@@ -188,27 +188,395 @@
         <w:rPr>
           <w:color w:val="385623" w:themeColor="accent6" w:themeShade="80"/>
         </w:rPr>
-        <w:t xml:space="preserve">1) get a problem number from </w:t>
-      </w:r>
-      <w:hyperlink r:id="rId7" w:history="1">
-        <w:r>
-          <w:rPr>
-            <w:rStyle w:val="Hyperlink"/>
-          </w:rPr>
-          <w:t>https://qrproblems/faculty.org</w:t>
-        </w:r>
-      </w:hyperlink>
-      <w:r>
-        <w:rPr>
-          <w:color w:val="385623" w:themeColor="accent6" w:themeShade="80"/>
-        </w:rPr>
-        <w:t xml:space="preserve"> after submitting a </w:t>
-      </w:r>
-      <w:r>
-        <w:rPr>
-          <w:color w:val="385623" w:themeColor="accent6" w:themeShade="80"/>
-        </w:rPr>
-        <w:t xml:space="preserve">provisional problem title </w:t>
+        <w:t>1</w:t>
+      </w:r>
+      <w:r>
+        <w:rPr>
+          <w:color w:val="385623" w:themeColor="accent6" w:themeShade="80"/>
+        </w:rPr>
+        <w:t xml:space="preserve">) </w:t>
+      </w:r>
+      <w:r>
+        <w:rPr>
+          <w:color w:val="385623" w:themeColor="accent6" w:themeShade="80"/>
+        </w:rPr>
+        <w:t xml:space="preserve">For non-game problems - </w:t>
+      </w:r>
+      <w:r>
+        <w:rPr>
+          <w:color w:val="385623" w:themeColor="accent6" w:themeShade="80"/>
+        </w:rPr>
+        <w:t>compose the problem in this template.  Any variable parameters should be put in the form ##</w:t>
+      </w:r>
+      <w:proofErr w:type="spellStart"/>
+      <w:proofErr w:type="gramStart"/>
+      <w:r>
+        <w:rPr>
+          <w:color w:val="385623" w:themeColor="accent6" w:themeShade="80"/>
+        </w:rPr>
+        <w:t>varname</w:t>
+      </w:r>
+      <w:proofErr w:type="spellEnd"/>
+      <w:r>
+        <w:rPr>
+          <w:color w:val="385623" w:themeColor="accent6" w:themeShade="80"/>
+        </w:rPr>
+        <w:t>,[</w:t>
+      </w:r>
+      <w:proofErr w:type="gramEnd"/>
+      <w:r>
+        <w:rPr>
+          <w:color w:val="385623" w:themeColor="accent6" w:themeShade="80"/>
+        </w:rPr>
+        <w:t>var type],[</w:t>
+      </w:r>
+      <w:r>
+        <w:rPr>
+          <w:color w:val="385623" w:themeColor="accent6" w:themeShade="80"/>
+        </w:rPr>
+        <w:t>B</w:t>
+      </w:r>
+      <w:r>
+        <w:rPr>
+          <w:color w:val="385623" w:themeColor="accent6" w:themeShade="80"/>
+        </w:rPr>
+        <w:t>ase</w:t>
+      </w:r>
+      <w:r>
+        <w:rPr>
+          <w:color w:val="385623" w:themeColor="accent6" w:themeShade="80"/>
+        </w:rPr>
+        <w:t xml:space="preserve"> </w:t>
+      </w:r>
+      <w:r>
+        <w:rPr>
+          <w:color w:val="385623" w:themeColor="accent6" w:themeShade="80"/>
+        </w:rPr>
+        <w:t>case</w:t>
+      </w:r>
+      <w:r>
+        <w:rPr>
+          <w:color w:val="385623" w:themeColor="accent6" w:themeShade="80"/>
+        </w:rPr>
+        <w:t xml:space="preserve"> v</w:t>
+      </w:r>
+      <w:r>
+        <w:rPr>
+          <w:color w:val="385623" w:themeColor="accent6" w:themeShade="80"/>
+        </w:rPr>
+        <w:t xml:space="preserve">alue]##.  </w:t>
+      </w:r>
+      <w:r>
+        <w:rPr>
+          <w:color w:val="385623" w:themeColor="accent6" w:themeShade="80"/>
+        </w:rPr>
+        <w:t xml:space="preserve">var type can have value of num, txt, </w:t>
+      </w:r>
+      <w:proofErr w:type="spellStart"/>
+      <w:r>
+        <w:rPr>
+          <w:color w:val="385623" w:themeColor="accent6" w:themeShade="80"/>
+        </w:rPr>
+        <w:t>arr</w:t>
+      </w:r>
+      <w:proofErr w:type="spellEnd"/>
+      <w:r>
+        <w:rPr>
+          <w:color w:val="385623" w:themeColor="accent6" w:themeShade="80"/>
+        </w:rPr>
+        <w:t xml:space="preserve"> or</w:t>
+      </w:r>
+      <w:r>
+        <w:rPr>
+          <w:color w:val="385623" w:themeColor="accent6" w:themeShade="80"/>
+        </w:rPr>
+        <w:t xml:space="preserve"> </w:t>
+      </w:r>
+      <w:proofErr w:type="spellStart"/>
+      <w:r>
+        <w:rPr>
+          <w:color w:val="385623" w:themeColor="accent6" w:themeShade="80"/>
+        </w:rPr>
+        <w:t>im</w:t>
+      </w:r>
+      <w:r>
+        <w:rPr>
+          <w:color w:val="385623" w:themeColor="accent6" w:themeShade="80"/>
+        </w:rPr>
+        <w:t>g</w:t>
+      </w:r>
+      <w:proofErr w:type="spellEnd"/>
+      <w:r>
+        <w:rPr>
+          <w:color w:val="385623" w:themeColor="accent6" w:themeShade="80"/>
+        </w:rPr>
+        <w:t xml:space="preserve"> o</w:t>
+      </w:r>
+      <w:r>
+        <w:rPr>
+          <w:color w:val="385623" w:themeColor="accent6" w:themeShade="80"/>
+        </w:rPr>
+        <w:t xml:space="preserve">r </w:t>
+      </w:r>
+      <w:r>
+        <w:rPr>
+          <w:color w:val="385623" w:themeColor="accent6" w:themeShade="80"/>
+        </w:rPr>
+        <w:t xml:space="preserve">up to three game variables </w:t>
+      </w:r>
+      <w:proofErr w:type="spellStart"/>
+      <w:r>
+        <w:rPr>
+          <w:color w:val="385623" w:themeColor="accent6" w:themeShade="80"/>
+        </w:rPr>
+        <w:t>g</w:t>
+      </w:r>
+      <w:r>
+        <w:rPr>
+          <w:color w:val="385623" w:themeColor="accent6" w:themeShade="80"/>
+        </w:rPr>
+        <w:t>#_num</w:t>
+      </w:r>
+      <w:proofErr w:type="spellEnd"/>
+      <w:r>
+        <w:rPr>
+          <w:color w:val="385623" w:themeColor="accent6" w:themeShade="80"/>
+        </w:rPr>
+        <w:t xml:space="preserve"> </w:t>
+      </w:r>
+      <w:r>
+        <w:rPr>
+          <w:color w:val="385623" w:themeColor="accent6" w:themeShade="80"/>
+        </w:rPr>
+        <w:t xml:space="preserve">or </w:t>
+      </w:r>
+      <w:proofErr w:type="spellStart"/>
+      <w:r>
+        <w:rPr>
+          <w:color w:val="385623" w:themeColor="accent6" w:themeShade="80"/>
+        </w:rPr>
+        <w:t>g</w:t>
+      </w:r>
+      <w:r>
+        <w:rPr>
+          <w:color w:val="385623" w:themeColor="accent6" w:themeShade="80"/>
+        </w:rPr>
+        <w:t>#_txt</w:t>
+      </w:r>
+      <w:proofErr w:type="spellEnd"/>
+      <w:r>
+        <w:rPr>
+          <w:color w:val="385623" w:themeColor="accent6" w:themeShade="80"/>
+        </w:rPr>
+        <w:t xml:space="preserve"> where # is 1,2 or 3.  </w:t>
+      </w:r>
+      <w:r>
+        <w:rPr>
+          <w:color w:val="385623" w:themeColor="accent6" w:themeShade="80"/>
+        </w:rPr>
+        <w:t>More details and examples on the website.</w:t>
+      </w:r>
+      <w:r>
+        <w:rPr>
+          <w:color w:val="385623" w:themeColor="accent6" w:themeShade="80"/>
+        </w:rPr>
+        <w:t xml:space="preserve"> </w:t>
+      </w:r>
+      <w:r>
+        <w:rPr>
+          <w:color w:val="385623" w:themeColor="accent6" w:themeShade="80"/>
+        </w:rPr>
+        <w:t xml:space="preserve"> Repeated instances of the variable should be </w:t>
+      </w:r>
+      <w:proofErr w:type="gramStart"/>
+      <w:r>
+        <w:rPr>
+          <w:color w:val="385623" w:themeColor="accent6" w:themeShade="80"/>
+        </w:rPr>
+        <w:t>exactly the same</w:t>
+      </w:r>
+      <w:proofErr w:type="gramEnd"/>
+      <w:r>
+        <w:rPr>
+          <w:color w:val="385623" w:themeColor="accent6" w:themeShade="80"/>
+        </w:rPr>
+        <w:t xml:space="preserve"> as the first occurrence (use copy/paste).  </w:t>
+      </w:r>
+      <w:r>
+        <w:rPr>
+          <w:color w:val="385623" w:themeColor="accent6" w:themeShade="80"/>
+        </w:rPr>
+        <w:t>Denote different parts of the problem</w:t>
+      </w:r>
+      <w:r>
+        <w:rPr>
+          <w:color w:val="385623" w:themeColor="accent6" w:themeShade="80"/>
+        </w:rPr>
+        <w:t xml:space="preserve"> that will be computer checked </w:t>
+      </w:r>
+      <w:r>
+        <w:rPr>
+          <w:color w:val="385623" w:themeColor="accent6" w:themeShade="80"/>
+        </w:rPr>
+        <w:t xml:space="preserve">with </w:t>
+      </w:r>
+      <w:r>
+        <w:rPr>
+          <w:color w:val="385623" w:themeColor="accent6" w:themeShade="80"/>
+        </w:rPr>
+        <w:t>p</w:t>
+      </w:r>
+      <w:r>
+        <w:rPr>
+          <w:color w:val="385623" w:themeColor="accent6" w:themeShade="80"/>
+        </w:rPr>
+        <w:t>==</w:t>
+      </w:r>
+      <w:r>
+        <w:rPr>
+          <w:color w:val="385623" w:themeColor="accent6" w:themeShade="80"/>
+        </w:rPr>
+        <w:t>a</w:t>
+      </w:r>
+      <w:r>
+        <w:rPr>
+          <w:color w:val="385623" w:themeColor="accent6" w:themeShade="80"/>
+        </w:rPr>
+        <w:t>==</w:t>
+      </w:r>
+      <w:r>
+        <w:rPr>
+          <w:color w:val="385623" w:themeColor="accent6" w:themeShade="80"/>
+        </w:rPr>
+        <w:t>p</w:t>
+      </w:r>
+      <w:r>
+        <w:rPr>
+          <w:color w:val="385623" w:themeColor="accent6" w:themeShade="80"/>
+        </w:rPr>
+        <w:t xml:space="preserve">, </w:t>
+      </w:r>
+      <w:r>
+        <w:rPr>
+          <w:color w:val="385623" w:themeColor="accent6" w:themeShade="80"/>
+        </w:rPr>
+        <w:t>p</w:t>
+      </w:r>
+      <w:r>
+        <w:rPr>
+          <w:color w:val="385623" w:themeColor="accent6" w:themeShade="80"/>
+        </w:rPr>
+        <w:t>==</w:t>
+      </w:r>
+      <w:r>
+        <w:rPr>
+          <w:color w:val="385623" w:themeColor="accent6" w:themeShade="80"/>
+        </w:rPr>
+        <w:t>b</w:t>
+      </w:r>
+      <w:r>
+        <w:rPr>
+          <w:color w:val="385623" w:themeColor="accent6" w:themeShade="80"/>
+        </w:rPr>
+        <w:t>==</w:t>
+      </w:r>
+      <w:r>
+        <w:rPr>
+          <w:color w:val="385623" w:themeColor="accent6" w:themeShade="80"/>
+        </w:rPr>
+        <w:t>p</w:t>
+      </w:r>
+      <w:r>
+        <w:rPr>
+          <w:color w:val="385623" w:themeColor="accent6" w:themeShade="80"/>
+        </w:rPr>
+        <w:t>…</w:t>
+      </w:r>
+      <w:r>
+        <w:rPr>
+          <w:color w:val="385623" w:themeColor="accent6" w:themeShade="80"/>
+        </w:rPr>
+        <w:t>p</w:t>
+      </w:r>
+      <w:r>
+        <w:rPr>
+          <w:color w:val="385623" w:themeColor="accent6" w:themeShade="80"/>
+        </w:rPr>
+        <w:t>==</w:t>
+      </w:r>
+      <w:r>
+        <w:rPr>
+          <w:color w:val="385623" w:themeColor="accent6" w:themeShade="80"/>
+        </w:rPr>
+        <w:t>j</w:t>
+      </w:r>
+      <w:r>
+        <w:rPr>
+          <w:color w:val="385623" w:themeColor="accent6" w:themeShade="80"/>
+        </w:rPr>
+        <w:t>==</w:t>
+      </w:r>
+      <w:r>
+        <w:rPr>
+          <w:color w:val="385623" w:themeColor="accent6" w:themeShade="80"/>
+        </w:rPr>
+        <w:t xml:space="preserve"> </w:t>
+      </w:r>
+      <w:r>
+        <w:rPr>
+          <w:color w:val="385623" w:themeColor="accent6" w:themeShade="80"/>
+        </w:rPr>
+        <w:t xml:space="preserve">p </w:t>
+      </w:r>
+      <w:r>
+        <w:rPr>
+          <w:color w:val="385623" w:themeColor="accent6" w:themeShade="80"/>
+        </w:rPr>
+        <w:t xml:space="preserve">(these will be replaced with a) b) later </w:t>
+      </w:r>
+      <w:r>
+        <w:rPr>
+          <w:color w:val="385623" w:themeColor="accent6" w:themeShade="80"/>
+        </w:rPr>
+        <w:t>by a macro</w:t>
+      </w:r>
+      <w:r>
+        <w:rPr>
+          <w:color w:val="385623" w:themeColor="accent6" w:themeShade="80"/>
+        </w:rPr>
+        <w:t xml:space="preserve"> in QRP</w:t>
+      </w:r>
+      <w:r>
+        <w:rPr>
+          <w:color w:val="385623" w:themeColor="accent6" w:themeShade="80"/>
+        </w:rPr>
+        <w:t xml:space="preserve"> </w:t>
+      </w:r>
+      <w:proofErr w:type="gramStart"/>
+      <w:r>
+        <w:rPr>
+          <w:color w:val="385623" w:themeColor="accent6" w:themeShade="80"/>
+        </w:rPr>
+        <w:t>solve</w:t>
+      </w:r>
+      <w:r>
+        <w:rPr>
+          <w:color w:val="385623" w:themeColor="accent6" w:themeShade="80"/>
+        </w:rPr>
+        <w:t xml:space="preserve">) </w:t>
+      </w:r>
+      <w:r>
+        <w:rPr>
+          <w:color w:val="385623" w:themeColor="accent6" w:themeShade="80"/>
+        </w:rPr>
+        <w:t xml:space="preserve">  </w:t>
+      </w:r>
+      <w:proofErr w:type="gramEnd"/>
+      <w:r>
+        <w:rPr>
+          <w:color w:val="385623" w:themeColor="accent6" w:themeShade="80"/>
+        </w:rPr>
+        <w:t xml:space="preserve">If this is a non-game problem skip to step </w:t>
       </w:r>
     </w:p>
     <w:p>
@@ -219,30 +587,6 @@
           <w:color w:val="385623" w:themeColor="accent6" w:themeShade="80"/>
         </w:rPr>
       </w:pPr>
-      <w:r>
-        <w:rPr>
-          <w:color w:val="385623" w:themeColor="accent6" w:themeShade="80"/>
-        </w:rPr>
-        <w:t xml:space="preserve">2) </w:t>
-      </w:r>
-      <w:r>
-        <w:rPr>
-          <w:color w:val="385623" w:themeColor="accent6" w:themeShade="80"/>
-        </w:rPr>
-        <w:t xml:space="preserve">Save this file as a docx file with the name “p#_ problem title” where # is the problem number then </w:t>
-      </w:r>
-      <w:r>
-        <w:rPr>
-          <w:color w:val="385623" w:themeColor="accent6" w:themeShade="80"/>
-        </w:rPr>
-        <w:t>fill the problem number in the heading above</w:t>
-      </w:r>
-      <w:r>
-        <w:rPr>
-          <w:color w:val="385623" w:themeColor="accent6" w:themeShade="80"/>
-        </w:rPr>
-        <w:t>.</w:t>
-      </w:r>
     </w:p>
     <w:p>
       <w:pPr>
@@ -256,362 +600,46 @@
         <w:rPr>
           <w:color w:val="385623" w:themeColor="accent6" w:themeShade="80"/>
         </w:rPr>
-        <w:t>3</w:t>
-      </w:r>
-      <w:r>
-        <w:rPr>
-          <w:color w:val="385623" w:themeColor="accent6" w:themeShade="80"/>
-        </w:rPr>
-        <w:t>) compose the problem in this template.  Any variable parameters should be put in the form ##</w:t>
-      </w:r>
-      <w:proofErr w:type="gramStart"/>
-      <w:r>
-        <w:rPr>
-          <w:color w:val="385623" w:themeColor="accent6" w:themeShade="80"/>
-        </w:rPr>
-        <w:t>varname,[</w:t>
-      </w:r>
-      <w:proofErr w:type="gramEnd"/>
-      <w:r>
-        <w:rPr>
-          <w:color w:val="385623" w:themeColor="accent6" w:themeShade="80"/>
-        </w:rPr>
-        <w:t>var type],[</w:t>
-      </w:r>
-      <w:r>
-        <w:rPr>
-          <w:color w:val="385623" w:themeColor="accent6" w:themeShade="80"/>
-        </w:rPr>
-        <w:t>B</w:t>
-      </w:r>
-      <w:r>
-        <w:rPr>
-          <w:color w:val="385623" w:themeColor="accent6" w:themeShade="80"/>
-        </w:rPr>
-        <w:t>ase</w:t>
-      </w:r>
-      <w:r>
-        <w:rPr>
-          <w:color w:val="385623" w:themeColor="accent6" w:themeShade="80"/>
-        </w:rPr>
-        <w:t xml:space="preserve"> </w:t>
-      </w:r>
-      <w:r>
-        <w:rPr>
-          <w:color w:val="385623" w:themeColor="accent6" w:themeShade="80"/>
-        </w:rPr>
-        <w:t>case</w:t>
-      </w:r>
-      <w:r>
-        <w:rPr>
-          <w:color w:val="385623" w:themeColor="accent6" w:themeShade="80"/>
-        </w:rPr>
-        <w:t xml:space="preserve"> v</w:t>
-      </w:r>
-      <w:r>
-        <w:rPr>
-          <w:color w:val="385623" w:themeColor="accent6" w:themeShade="80"/>
-        </w:rPr>
-        <w:t xml:space="preserve">alue]##.  </w:t>
-      </w:r>
-      <w:r>
-        <w:rPr>
-          <w:color w:val="385623" w:themeColor="accent6" w:themeShade="80"/>
-        </w:rPr>
-        <w:t>var type can have value of num, txt, arr</w:t>
-      </w:r>
-      <w:r>
-        <w:rPr>
-          <w:color w:val="385623" w:themeColor="accent6" w:themeShade="80"/>
-        </w:rPr>
-        <w:t xml:space="preserve"> or</w:t>
-      </w:r>
-      <w:r>
-        <w:rPr>
-          <w:color w:val="385623" w:themeColor="accent6" w:themeShade="80"/>
-        </w:rPr>
-        <w:t xml:space="preserve"> im</w:t>
-      </w:r>
-      <w:r>
-        <w:rPr>
-          <w:color w:val="385623" w:themeColor="accent6" w:themeShade="80"/>
-        </w:rPr>
-        <w:t>g</w:t>
-      </w:r>
-      <w:r>
-        <w:rPr>
-          <w:color w:val="385623" w:themeColor="accent6" w:themeShade="80"/>
-        </w:rPr>
-        <w:t xml:space="preserve"> o</w:t>
-      </w:r>
-      <w:r>
-        <w:rPr>
-          <w:color w:val="385623" w:themeColor="accent6" w:themeShade="80"/>
-        </w:rPr>
-        <w:t xml:space="preserve">r </w:t>
-      </w:r>
-      <w:r>
-        <w:rPr>
-          <w:color w:val="385623" w:themeColor="accent6" w:themeShade="80"/>
-        </w:rPr>
-        <w:t>up to three game variables g</w:t>
-      </w:r>
-      <w:r>
-        <w:rPr>
-          <w:color w:val="385623" w:themeColor="accent6" w:themeShade="80"/>
-        </w:rPr>
-        <w:t xml:space="preserve">#_num </w:t>
-      </w:r>
-      <w:r>
-        <w:rPr>
-          <w:color w:val="385623" w:themeColor="accent6" w:themeShade="80"/>
-        </w:rPr>
-        <w:t>or g</w:t>
-      </w:r>
-      <w:r>
-        <w:rPr>
-          <w:color w:val="385623" w:themeColor="accent6" w:themeShade="80"/>
-        </w:rPr>
-        <w:t xml:space="preserve">#_txt where # is 1,2 or 3.  </w:t>
-      </w:r>
-      <w:r>
-        <w:rPr>
-          <w:color w:val="385623" w:themeColor="accent6" w:themeShade="80"/>
-        </w:rPr>
-        <w:t>More details and examples on the website.</w:t>
-      </w:r>
-      <w:r>
-        <w:rPr>
-          <w:color w:val="385623" w:themeColor="accent6" w:themeShade="80"/>
-        </w:rPr>
-        <w:t xml:space="preserve"> </w:t>
-      </w:r>
-      <w:r>
-        <w:rPr>
-          <w:color w:val="385623" w:themeColor="accent6" w:themeShade="80"/>
-        </w:rPr>
-        <w:t xml:space="preserve"> Repeated instances of the variable should be </w:t>
-      </w:r>
-      <w:proofErr w:type="gramStart"/>
-      <w:r>
-        <w:rPr>
-          <w:color w:val="385623" w:themeColor="accent6" w:themeShade="80"/>
-        </w:rPr>
-        <w:t>exactly the same</w:t>
-      </w:r>
-      <w:proofErr w:type="gramEnd"/>
-      <w:r>
-        <w:rPr>
-          <w:color w:val="385623" w:themeColor="accent6" w:themeShade="80"/>
-        </w:rPr>
-        <w:t xml:space="preserve"> as the first occurrence (use copy/paste).  </w:t>
-      </w:r>
-      <w:r>
-        <w:rPr>
-          <w:color w:val="385623" w:themeColor="accent6" w:themeShade="80"/>
-        </w:rPr>
-        <w:t>Denote different parts of the problem</w:t>
-      </w:r>
-      <w:r>
-        <w:rPr>
-          <w:color w:val="385623" w:themeColor="accent6" w:themeShade="80"/>
-        </w:rPr>
-        <w:t xml:space="preserve"> that will be computer checked </w:t>
-      </w:r>
-      <w:r>
-        <w:rPr>
-          <w:color w:val="385623" w:themeColor="accent6" w:themeShade="80"/>
-        </w:rPr>
-        <w:t xml:space="preserve">with </w:t>
-      </w:r>
-      <w:r>
-        <w:rPr>
-          <w:color w:val="385623" w:themeColor="accent6" w:themeShade="80"/>
-        </w:rPr>
-        <w:t>p</w:t>
-      </w:r>
-      <w:r>
-        <w:rPr>
-          <w:color w:val="385623" w:themeColor="accent6" w:themeShade="80"/>
-        </w:rPr>
-        <w:t>==</w:t>
-      </w:r>
-      <w:r>
-        <w:rPr>
-          <w:color w:val="385623" w:themeColor="accent6" w:themeShade="80"/>
-        </w:rPr>
-        <w:t>a</w:t>
-      </w:r>
-      <w:r>
-        <w:rPr>
-          <w:color w:val="385623" w:themeColor="accent6" w:themeShade="80"/>
-        </w:rPr>
-        <w:t>==</w:t>
-      </w:r>
-      <w:r>
-        <w:rPr>
-          <w:color w:val="385623" w:themeColor="accent6" w:themeShade="80"/>
-        </w:rPr>
-        <w:t>p</w:t>
-      </w:r>
-      <w:r>
-        <w:rPr>
-          <w:color w:val="385623" w:themeColor="accent6" w:themeShade="80"/>
-        </w:rPr>
-        <w:t xml:space="preserve">, </w:t>
-      </w:r>
-      <w:r>
-        <w:rPr>
-          <w:color w:val="385623" w:themeColor="accent6" w:themeShade="80"/>
-        </w:rPr>
-        <w:t>p</w:t>
-      </w:r>
-      <w:r>
-        <w:rPr>
-          <w:color w:val="385623" w:themeColor="accent6" w:themeShade="80"/>
-        </w:rPr>
-        <w:t>==</w:t>
-      </w:r>
-      <w:r>
-        <w:rPr>
-          <w:color w:val="385623" w:themeColor="accent6" w:themeShade="80"/>
-        </w:rPr>
-        <w:t>b</w:t>
-      </w:r>
-      <w:r>
-        <w:rPr>
-          <w:color w:val="385623" w:themeColor="accent6" w:themeShade="80"/>
-        </w:rPr>
-        <w:t>==</w:t>
-      </w:r>
-      <w:r>
-        <w:rPr>
-          <w:color w:val="385623" w:themeColor="accent6" w:themeShade="80"/>
-        </w:rPr>
-        <w:t>p</w:t>
-      </w:r>
-      <w:r>
-        <w:rPr>
-          <w:color w:val="385623" w:themeColor="accent6" w:themeShade="80"/>
-        </w:rPr>
-        <w:t>…</w:t>
-      </w:r>
-      <w:r>
-        <w:rPr>
-          <w:color w:val="385623" w:themeColor="accent6" w:themeShade="80"/>
-        </w:rPr>
-        <w:t>p</w:t>
-      </w:r>
-      <w:r>
-        <w:rPr>
-          <w:color w:val="385623" w:themeColor="accent6" w:themeShade="80"/>
-        </w:rPr>
-        <w:t>==</w:t>
-      </w:r>
-      <w:r>
-        <w:rPr>
-          <w:color w:val="385623" w:themeColor="accent6" w:themeShade="80"/>
-        </w:rPr>
-        <w:t>j</w:t>
-      </w:r>
-      <w:r>
-        <w:rPr>
-          <w:color w:val="385623" w:themeColor="accent6" w:themeShade="80"/>
-        </w:rPr>
-        <w:t>==</w:t>
-      </w:r>
-      <w:r>
-        <w:rPr>
-          <w:color w:val="385623" w:themeColor="accent6" w:themeShade="80"/>
-        </w:rPr>
-        <w:t xml:space="preserve"> </w:t>
-      </w:r>
-      <w:r>
-        <w:rPr>
-          <w:color w:val="385623" w:themeColor="accent6" w:themeShade="80"/>
-        </w:rPr>
-        <w:t xml:space="preserve">p </w:t>
-      </w:r>
-      <w:r>
-        <w:rPr>
-          <w:color w:val="385623" w:themeColor="accent6" w:themeShade="80"/>
-        </w:rPr>
-        <w:t xml:space="preserve">(these will be replaced with a) b) later </w:t>
-      </w:r>
-      <w:r>
-        <w:rPr>
-          <w:color w:val="385623" w:themeColor="accent6" w:themeShade="80"/>
-        </w:rPr>
-        <w:t>by a macro</w:t>
-      </w:r>
-      <w:r>
-        <w:rPr>
-          <w:color w:val="385623" w:themeColor="accent6" w:themeShade="80"/>
-        </w:rPr>
-        <w:t xml:space="preserve"> in QRP</w:t>
-      </w:r>
-      <w:r>
-        <w:rPr>
-          <w:color w:val="385623" w:themeColor="accent6" w:themeShade="80"/>
-        </w:rPr>
-        <w:t xml:space="preserve"> </w:t>
-      </w:r>
-      <w:r>
-        <w:rPr>
-          <w:color w:val="385623" w:themeColor="accent6" w:themeShade="80"/>
-        </w:rPr>
-        <w:t>solve</w:t>
-      </w:r>
-      <w:r>
-        <w:rPr>
-          <w:color w:val="385623" w:themeColor="accent6" w:themeShade="80"/>
-        </w:rPr>
-        <w:t xml:space="preserve">) </w:t>
+        <w:t>1 - game</w:t>
+      </w:r>
+      <w:r>
+        <w:rPr>
+          <w:color w:val="385623" w:themeColor="accent6" w:themeShade="80"/>
+        </w:rPr>
+        <w:t xml:space="preserve">) for </w:t>
+      </w:r>
+      <w:r>
+        <w:rPr>
+          <w:color w:val="385623" w:themeColor="accent6" w:themeShade="80"/>
+          <w:u w:val="single"/>
+        </w:rPr>
+        <w:t xml:space="preserve">numerical </w:t>
+      </w:r>
+      <w:r>
+        <w:rPr>
+          <w:color w:val="385623" w:themeColor="accent6" w:themeShade="80"/>
+          <w:u w:val="single"/>
+        </w:rPr>
+        <w:t xml:space="preserve">Game </w:t>
+      </w:r>
+      <w:r>
+        <w:rPr>
+          <w:color w:val="385623" w:themeColor="accent6" w:themeShade="80"/>
+          <w:u w:val="single"/>
+        </w:rPr>
+        <w:t>variables</w:t>
+      </w:r>
+      <w:r>
+        <w:rPr>
+          <w:color w:val="385623" w:themeColor="accent6" w:themeShade="80"/>
+        </w:rPr>
+        <w:t xml:space="preserve"> copy and paste the following:</w:t>
       </w:r>
     </w:p>
     <w:p>
       <w:pPr>
         <w:spacing w:after="0"/>
-        <w:ind w:left="720" w:hanging="270"/>
-        <w:rPr>
-          <w:color w:val="385623" w:themeColor="accent6" w:themeShade="80"/>
-        </w:rPr>
-      </w:pPr>
-      <w:r>
-        <w:rPr>
-          <w:color w:val="385623" w:themeColor="accent6" w:themeShade="80"/>
-        </w:rPr>
-        <w:t xml:space="preserve">3a) for </w:t>
-      </w:r>
-      <w:r>
-        <w:rPr>
-          <w:color w:val="385623" w:themeColor="accent6" w:themeShade="80"/>
-        </w:rPr>
-        <w:t xml:space="preserve">numerical </w:t>
-      </w:r>
-      <w:r>
-        <w:rPr>
-          <w:color w:val="385623" w:themeColor="accent6" w:themeShade="80"/>
-        </w:rPr>
-        <w:t xml:space="preserve">Game </w:t>
-      </w:r>
-      <w:r>
-        <w:rPr>
-          <w:color w:val="385623" w:themeColor="accent6" w:themeShade="80"/>
-        </w:rPr>
-        <w:t>variables</w:t>
-      </w:r>
-      <w:r>
-        <w:rPr>
-          <w:color w:val="385623" w:themeColor="accent6" w:themeShade="80"/>
-        </w:rPr>
-        <w:t xml:space="preserve"> copy and paste the following:</w:t>
-      </w:r>
-    </w:p>
-    <w:p>
-      <w:pPr>
-        <w:spacing w:after="0"/>
-        <w:ind w:left="1260" w:hanging="270"/>
+        <w:ind w:left="1710" w:hanging="270"/>
         <w:rPr>
           <w:color w:val="385623" w:themeColor="accent6" w:themeShade="80"/>
         </w:rPr>
@@ -728,7 +756,7 @@
     <w:p>
       <w:pPr>
         <w:spacing w:after="0"/>
-        <w:ind w:left="1260" w:hanging="270"/>
+        <w:ind w:left="1710" w:hanging="270"/>
         <w:rPr>
           <w:color w:val="385623" w:themeColor="accent6" w:themeShade="80"/>
         </w:rPr>
@@ -842,7 +870,7 @@
     <w:p>
       <w:pPr>
         <w:spacing w:after="0"/>
-        <w:ind w:left="1260" w:hanging="270"/>
+        <w:ind w:left="1710" w:hanging="270"/>
         <w:rPr>
           <w:color w:val="385623" w:themeColor="accent6" w:themeShade="80"/>
         </w:rPr>
@@ -958,7 +986,7 @@
     <w:p>
       <w:pPr>
         <w:spacing w:after="0"/>
-        <w:ind w:left="720" w:hanging="270"/>
+        <w:ind w:left="1170" w:hanging="270"/>
         <w:rPr>
           <w:color w:val="385623" w:themeColor="accent6" w:themeShade="80"/>
         </w:rPr>
@@ -967,22 +995,35 @@
     <w:p>
       <w:pPr>
         <w:spacing w:after="0"/>
-        <w:ind w:left="990" w:hanging="270"/>
-        <w:rPr>
-          <w:color w:val="385623" w:themeColor="accent6" w:themeShade="80"/>
-        </w:rPr>
-      </w:pPr>
-      <w:r>
-        <w:rPr>
-          <w:color w:val="385623" w:themeColor="accent6" w:themeShade="80"/>
-        </w:rPr>
-        <w:t>For text Game variables copy and paste the following:</w:t>
+        <w:ind w:left="1440" w:hanging="270"/>
+        <w:rPr>
+          <w:color w:val="385623" w:themeColor="accent6" w:themeShade="80"/>
+        </w:rPr>
+      </w:pPr>
+      <w:r>
+        <w:rPr>
+          <w:color w:val="385623" w:themeColor="accent6" w:themeShade="80"/>
+        </w:rPr>
+        <w:t xml:space="preserve">For </w:t>
+      </w:r>
+      <w:r>
+        <w:rPr>
+          <w:color w:val="385623" w:themeColor="accent6" w:themeShade="80"/>
+          <w:u w:val="single"/>
+        </w:rPr>
+        <w:t>text Game variables</w:t>
+      </w:r>
+      <w:r>
+        <w:rPr>
+          <w:color w:val="385623" w:themeColor="accent6" w:themeShade="80"/>
+        </w:rPr>
+        <w:t xml:space="preserve"> copy and paste the following:</w:t>
       </w:r>
     </w:p>
     <w:p>
       <w:pPr>
         <w:spacing w:after="0"/>
-        <w:ind w:left="1260" w:hanging="270"/>
+        <w:ind w:left="1710" w:hanging="270"/>
         <w:rPr>
           <w:color w:val="385623" w:themeColor="accent6" w:themeShade="80"/>
         </w:rPr>
@@ -1098,7 +1139,7 @@
     <w:p>
       <w:pPr>
         <w:spacing w:after="0"/>
-        <w:ind w:left="1260" w:hanging="270"/>
+        <w:ind w:left="1710" w:hanging="270"/>
         <w:rPr>
           <w:color w:val="385623" w:themeColor="accent6" w:themeShade="80"/>
         </w:rPr>
@@ -1212,7 +1253,7 @@
     <w:p>
       <w:pPr>
         <w:spacing w:after="0"/>
-        <w:ind w:left="1260" w:hanging="270"/>
+        <w:ind w:left="1710" w:hanging="270"/>
         <w:rPr>
           <w:color w:val="385623" w:themeColor="accent6" w:themeShade="80"/>
         </w:rPr>
@@ -1328,11 +1369,54 @@
     <w:p>
       <w:pPr>
         <w:spacing w:after="0"/>
-        <w:ind w:left="720" w:hanging="270"/>
-        <w:rPr>
-          <w:color w:val="385623" w:themeColor="accent6" w:themeShade="80"/>
-        </w:rPr>
-      </w:pPr>
+        <w:ind w:left="1170" w:hanging="270"/>
+        <w:rPr>
+          <w:color w:val="385623" w:themeColor="accent6" w:themeShade="80"/>
+        </w:rPr>
+      </w:pPr>
+    </w:p>
+    <w:p>
+      <w:pPr>
+        <w:spacing w:after="0"/>
+        <w:ind w:left="1170" w:hanging="270"/>
+        <w:rPr>
+          <w:color w:val="385623" w:themeColor="accent6" w:themeShade="80"/>
+        </w:rPr>
+      </w:pPr>
+      <w:r>
+        <w:rPr>
+          <w:color w:val="385623" w:themeColor="accent6" w:themeShade="80"/>
+        </w:rPr>
+        <w:t xml:space="preserve">Replace the </w:t>
+      </w:r>
+      <w:proofErr w:type="spellStart"/>
+      <w:r>
+        <w:rPr>
+          <w:color w:val="385623" w:themeColor="accent6" w:themeShade="80"/>
+        </w:rPr>
+        <w:t>varname</w:t>
+      </w:r>
+      <w:proofErr w:type="spellEnd"/>
+      <w:r>
+        <w:rPr>
+          <w:color w:val="385623" w:themeColor="accent6" w:themeShade="80"/>
+        </w:rPr>
+        <w:t xml:space="preserve"> and the </w:t>
+      </w:r>
+      <w:proofErr w:type="spellStart"/>
+      <w:r>
+        <w:rPr>
+          <w:color w:val="385623" w:themeColor="accent6" w:themeShade="80"/>
+        </w:rPr>
+        <w:t>Bacecase</w:t>
+      </w:r>
+      <w:proofErr w:type="spellEnd"/>
+      <w:r>
+        <w:rPr>
+          <w:color w:val="385623" w:themeColor="accent6" w:themeShade="80"/>
+        </w:rPr>
+        <w:t xml:space="preserve"> values.  You may only use a total of 3 game variables that must be of type g1_???, g2_??? And g3_???  - where ??? is either txt of num.  You can change the box length to fit the longest word of the options for that variable, but do not change its format or layout options.</w:t>
+      </w:r>
     </w:p>
     <w:p>
       <w:pPr>
@@ -1342,12 +1426,6 @@
           <w:color w:val="385623" w:themeColor="accent6" w:themeShade="80"/>
         </w:rPr>
       </w:pPr>
-      <w:r>
-        <w:rPr>
-          <w:color w:val="385623" w:themeColor="accent6" w:themeShade="80"/>
-        </w:rPr>
-        <w:t>Replace the varname and the Bacecase values.  You may only use a total of 3 game variables that must be of type g1_???, g2_??? And g3_???  - where ??? is either txt of num.  You can change the box length to fit the longest word of the options for that variable, but do not change its format or layout options.</w:t>
-      </w:r>
     </w:p>
     <w:p>
       <w:pPr>
@@ -1357,6 +1435,30 @@
           <w:color w:val="385623" w:themeColor="accent6" w:themeShade="80"/>
         </w:rPr>
       </w:pPr>
+      <w:r>
+        <w:rPr>
+          <w:color w:val="385623" w:themeColor="accent6" w:themeShade="80"/>
+        </w:rPr>
+        <w:t>2</w:t>
+      </w:r>
+      <w:r>
+        <w:rPr>
+          <w:color w:val="385623" w:themeColor="accent6" w:themeShade="80"/>
+        </w:rPr>
+        <w:t>) Add different higher level qualitative questions at the end of the problem</w:t>
+      </w:r>
+      <w:r>
+        <w:rPr>
+          <w:color w:val="385623" w:themeColor="accent6" w:themeShade="80"/>
+        </w:rPr>
+        <w:t xml:space="preserve"> for non-game problems</w:t>
+      </w:r>
+      <w:r>
+        <w:rPr>
+          <w:color w:val="385623" w:themeColor="accent6" w:themeShade="80"/>
+        </w:rPr>
+        <w:t xml:space="preserve">. </w:t>
+      </w:r>
     </w:p>
     <w:p>
       <w:pPr>
@@ -1370,7 +1472,69 @@
         <w:rPr>
           <w:color w:val="385623" w:themeColor="accent6" w:themeShade="80"/>
         </w:rPr>
-        <w:t xml:space="preserve">4) Add different higher level qualitative questions at the end of the problem. </w:t>
+        <w:t>3</w:t>
+      </w:r>
+      <w:r>
+        <w:rPr>
+          <w:color w:val="385623" w:themeColor="accent6" w:themeShade="80"/>
+        </w:rPr>
+        <w:t>)</w:t>
+      </w:r>
+      <w:r>
+        <w:rPr>
+          <w:color w:val="385623" w:themeColor="accent6" w:themeShade="80"/>
+        </w:rPr>
+        <w:t xml:space="preserve"> </w:t>
+      </w:r>
+      <w:r>
+        <w:rPr>
+          <w:color w:val="385623" w:themeColor="accent6" w:themeShade="80"/>
+        </w:rPr>
+        <w:t>Delete these directions</w:t>
+      </w:r>
+      <w:r>
+        <w:rPr>
+          <w:color w:val="385623" w:themeColor="accent6" w:themeShade="80"/>
+        </w:rPr>
+        <w:t xml:space="preserve"> </w:t>
+      </w:r>
+      <w:r>
+        <w:rPr>
+          <w:color w:val="385623" w:themeColor="accent6" w:themeShade="80"/>
+        </w:rPr>
+        <w:t xml:space="preserve">Open the </w:t>
+      </w:r>
+      <w:proofErr w:type="spellStart"/>
+      <w:r>
+        <w:rPr>
+          <w:color w:val="385623" w:themeColor="accent6" w:themeShade="80"/>
+        </w:rPr>
+        <w:t>Q</w:t>
+      </w:r>
+      <w:r>
+        <w:rPr>
+          <w:color w:val="385623" w:themeColor="accent6" w:themeShade="80"/>
+        </w:rPr>
+        <w:t>RP</w:t>
+      </w:r>
+      <w:r>
+        <w:rPr>
+          <w:color w:val="385623" w:themeColor="accent6" w:themeShade="80"/>
+        </w:rPr>
+        <w:t>Solution</w:t>
+      </w:r>
+      <w:proofErr w:type="spellEnd"/>
+      <w:r>
+        <w:rPr>
+          <w:color w:val="385623" w:themeColor="accent6" w:themeShade="80"/>
+        </w:rPr>
+        <w:t xml:space="preserve"> </w:t>
+      </w:r>
+      <w:r>
+        <w:rPr>
+          <w:color w:val="385623" w:themeColor="accent6" w:themeShade="80"/>
+        </w:rPr>
+        <w:t>template.  –This bring the variable names into the solution template.</w:t>
       </w:r>
     </w:p>
     <w:p>
@@ -1385,55 +1549,27 @@
         <w:rPr>
           <w:color w:val="385623" w:themeColor="accent6" w:themeShade="80"/>
         </w:rPr>
-        <w:t>5</w:t>
-      </w:r>
-      <w:r>
-        <w:rPr>
-          <w:color w:val="385623" w:themeColor="accent6" w:themeShade="80"/>
-        </w:rPr>
-        <w:t>)</w:t>
-      </w:r>
-      <w:r>
-        <w:rPr>
-          <w:color w:val="385623" w:themeColor="accent6" w:themeShade="80"/>
-        </w:rPr>
-        <w:t xml:space="preserve"> </w:t>
-      </w:r>
-      <w:r>
-        <w:rPr>
-          <w:color w:val="385623" w:themeColor="accent6" w:themeShade="80"/>
-        </w:rPr>
-        <w:t>Delete these directions</w:t>
-      </w:r>
-      <w:r>
-        <w:rPr>
-          <w:color w:val="385623" w:themeColor="accent6" w:themeShade="80"/>
-        </w:rPr>
-        <w:t xml:space="preserve"> </w:t>
-      </w:r>
-      <w:r>
-        <w:rPr>
-          <w:color w:val="385623" w:themeColor="accent6" w:themeShade="80"/>
-        </w:rPr>
-        <w:t>Open the Q</w:t>
-      </w:r>
-      <w:r>
-        <w:rPr>
-          <w:color w:val="385623" w:themeColor="accent6" w:themeShade="80"/>
-        </w:rPr>
-        <w:t>RP</w:t>
-      </w:r>
-      <w:r>
-        <w:rPr>
-          <w:color w:val="385623" w:themeColor="accent6" w:themeShade="80"/>
-        </w:rPr>
-        <w:t xml:space="preserve">Solution </w:t>
-      </w:r>
-      <w:r>
-        <w:rPr>
-          <w:color w:val="385623" w:themeColor="accent6" w:themeShade="80"/>
-        </w:rPr>
-        <w:t>template.  –This bring the variable names into the solution template.</w:t>
+        <w:t>4</w:t>
+      </w:r>
+      <w:r>
+        <w:rPr>
+          <w:color w:val="385623" w:themeColor="accent6" w:themeShade="80"/>
+        </w:rPr>
+        <w:t xml:space="preserve">) solve the problem – see </w:t>
+      </w:r>
+      <w:proofErr w:type="spellStart"/>
+      <w:r>
+        <w:rPr>
+          <w:color w:val="385623" w:themeColor="accent6" w:themeShade="80"/>
+        </w:rPr>
+        <w:t>QRPsolve</w:t>
+      </w:r>
+      <w:proofErr w:type="spellEnd"/>
+      <w:r>
+        <w:rPr>
+          <w:color w:val="385623" w:themeColor="accent6" w:themeShade="80"/>
+        </w:rPr>
+        <w:t xml:space="preserve"> template for directions on this.  </w:t>
       </w:r>
     </w:p>
     <w:p>
@@ -1448,13 +1584,39 @@
         <w:rPr>
           <w:color w:val="385623" w:themeColor="accent6" w:themeShade="80"/>
         </w:rPr>
-        <w:t>6</w:t>
-      </w:r>
-      <w:r>
-        <w:rPr>
-          <w:color w:val="385623" w:themeColor="accent6" w:themeShade="80"/>
-        </w:rPr>
-        <w:t xml:space="preserve">) solve the problem – see QRPsolve template for directions on this.  </w:t>
+        <w:t>5</w:t>
+      </w:r>
+      <w:r>
+        <w:rPr>
+          <w:color w:val="385623" w:themeColor="accent6" w:themeShade="80"/>
+        </w:rPr>
+        <w:t xml:space="preserve">) Run Prep macro in </w:t>
+      </w:r>
+      <w:proofErr w:type="spellStart"/>
+      <w:r>
+        <w:rPr>
+          <w:color w:val="385623" w:themeColor="accent6" w:themeShade="80"/>
+        </w:rPr>
+        <w:t>QRPSolve</w:t>
+      </w:r>
+      <w:proofErr w:type="spellEnd"/>
+      <w:r>
+        <w:rPr>
+          <w:color w:val="385623" w:themeColor="accent6" w:themeShade="80"/>
+        </w:rPr>
+        <w:t xml:space="preserve"> template to </w:t>
+      </w:r>
+      <w:r>
+        <w:rPr>
+          <w:color w:val="385623" w:themeColor="accent6" w:themeShade="80"/>
+        </w:rPr>
+        <w:t xml:space="preserve">prep this document and I/O </w:t>
+      </w:r>
+      <w:r>
+        <w:rPr>
+          <w:color w:val="385623" w:themeColor="accent6" w:themeShade="80"/>
+        </w:rPr>
+        <w:t xml:space="preserve">files for upload </w:t>
       </w:r>
     </w:p>
     <w:p>
@@ -1469,42 +1631,11 @@
         <w:rPr>
           <w:color w:val="385623" w:themeColor="accent6" w:themeShade="80"/>
         </w:rPr>
-        <w:t>7</w:t>
-      </w:r>
-      <w:r>
-        <w:rPr>
-          <w:color w:val="385623" w:themeColor="accent6" w:themeShade="80"/>
-        </w:rPr>
-        <w:t xml:space="preserve">) Run Prep macro in QRPSolve template to </w:t>
-      </w:r>
-      <w:r>
-        <w:rPr>
-          <w:color w:val="385623" w:themeColor="accent6" w:themeShade="80"/>
-        </w:rPr>
-        <w:t xml:space="preserve">prep this document and I/O </w:t>
-      </w:r>
-      <w:r>
-        <w:rPr>
-          <w:color w:val="385623" w:themeColor="accent6" w:themeShade="80"/>
-        </w:rPr>
-        <w:t xml:space="preserve">files for upload </w:t>
-      </w:r>
-    </w:p>
-    <w:p>
-      <w:pPr>
-        <w:spacing w:after="0"/>
-        <w:ind w:left="720" w:hanging="270"/>
-        <w:rPr>
-          <w:color w:val="385623" w:themeColor="accent6" w:themeShade="80"/>
-        </w:rPr>
-      </w:pPr>
-      <w:r>
-        <w:rPr>
-          <w:color w:val="385623" w:themeColor="accent6" w:themeShade="80"/>
-        </w:rPr>
         <w:lastRenderedPageBreak/>
-        <w:t>8</w:t>
-      </w:r>
+        <w:t>6</w:t>
+      </w:r>
+      <w:bookmarkStart w:id="1" w:name="_GoBack"/>
+      <w:bookmarkEnd w:id="1"/>
       <w:r>
         <w:rPr>
           <w:color w:val="385623" w:themeColor="accent6" w:themeShade="80"/>
@@ -1529,11 +1660,19 @@
         </w:rPr>
         <w:t xml:space="preserve">required files to </w:t>
       </w:r>
-      <w:r>
-        <w:rPr>
-          <w:color w:val="385623" w:themeColor="accent6" w:themeShade="80"/>
-        </w:rPr>
-        <w:t xml:space="preserve">QRPproblems web site and </w:t>
+      <w:proofErr w:type="spellStart"/>
+      <w:r>
+        <w:rPr>
+          <w:color w:val="385623" w:themeColor="accent6" w:themeShade="80"/>
+        </w:rPr>
+        <w:t>QRPproblems</w:t>
+      </w:r>
+      <w:proofErr w:type="spellEnd"/>
+      <w:r>
+        <w:rPr>
+          <w:color w:val="385623" w:themeColor="accent6" w:themeShade="80"/>
+        </w:rPr>
+        <w:t xml:space="preserve"> web site and </w:t>
       </w:r>
       <w:r>
         <w:rPr>
@@ -1801,13 +1940,18 @@
       <w:r>
         <w:t xml:space="preserve"> was made of ##</w:t>
       </w:r>
+      <w:proofErr w:type="spellStart"/>
       <w:proofErr w:type="gramStart"/>
       <w:r>
         <w:t>material,txt</w:t>
       </w:r>
       <w:proofErr w:type="gramEnd"/>
       <w:r>
-        <w:t>,iron##</w:t>
+        <w:t>,iron</w:t>
+      </w:r>
+      <w:proofErr w:type="spellEnd"/>
+      <w:r>
+        <w:t>##</w:t>
       </w:r>
       <w:r>
         <w:t>,</w:t>
@@ -1848,13 +1992,18 @@
       <w:r>
         <w:t>##</w:t>
       </w:r>
+      <w:proofErr w:type="spellStart"/>
       <w:proofErr w:type="gramStart"/>
       <w:r>
         <w:t>material,txt</w:t>
       </w:r>
       <w:proofErr w:type="gramEnd"/>
       <w:r>
-        <w:t xml:space="preserve">,iron## </w:t>
+        <w:t>,iron</w:t>
+      </w:r>
+      <w:proofErr w:type="spellEnd"/>
+      <w:r>
+        <w:t xml:space="preserve">## </w:t>
       </w:r>
       <w:r>
         <w:t>costs $##price,g2_ num,2.14## per pound, d</w:t>
@@ -2245,8 +2394,13 @@
         </w:tabs>
         <w:ind w:hanging="180"/>
       </w:pPr>
-      <w:r>
-        <w:t>i) Find a reference for the price of the material you were given.  What was the price of this material 5 years ago, 10 years ago?  Is this material more expensive than iron?  Cite your reference(s)</w:t>
+      <w:proofErr w:type="spellStart"/>
+      <w:r>
+        <w:t>i</w:t>
+      </w:r>
+      <w:proofErr w:type="spellEnd"/>
+      <w:r>
+        <w:t>) Find a reference for the price of the material you were given.  What was the price of this material 5 years ago, 10 years ago?  Is this material more expensive than iron?  Cite your reference(s)</w:t>
       </w:r>
     </w:p>
     <w:p>
@@ -2296,12 +2450,7 @@
       </w:pPr>
     </w:p>
     <w:sectPr>
-      <w:headerReference w:type="even" r:id="rId8"/>
-      <w:headerReference w:type="default" r:id="rId9"/>
-      <w:footerReference w:type="even" r:id="rId10"/>
-      <w:footerReference w:type="default" r:id="rId11"/>
-      <w:headerReference w:type="first" r:id="rId12"/>
-      <w:footerReference w:type="first" r:id="rId13"/>
+      <w:headerReference w:type="first" r:id="rId7"/>
       <w:pgSz w:w="12240" w:h="15840"/>
       <w:pgMar w:top="1440" w:right="1080" w:bottom="1440" w:left="1080" w:header="720" w:footer="720" w:gutter="0"/>
       <w:cols w:space="720"/>
@@ -2337,36 +2486,6 @@
 </w:endnotes>
 </file>
 
-<file path=word/footer1.xml><?xml version="1.0" encoding="utf-8"?>
-<w:ftr xmlns:wpc="http://schemas.microsoft.com/office/word/2010/wordprocessingCanvas" xmlns:cx="http://schemas.microsoft.com/office/drawing/2014/chartex" xmlns:cx1="http://schemas.microsoft.com/office/drawing/2015/9/8/chartex" xmlns:cx2="http://schemas.microsoft.com/office/drawing/2015/10/21/chartex" xmlns:cx3="http://schemas.microsoft.com/office/drawing/2016/5/9/chartex" xmlns:cx4="http://schemas.microsoft.com/office/drawing/2016/5/10/chartex" xmlns:cx5="http://schemas.microsoft.com/office/drawing/2016/5/11/chartex" xmlns:cx6="http://schemas.microsoft.com/office/drawing/2016/5/12/chartex" xmlns:cx7="http://schemas.microsoft.com/office/drawing/2016/5/13/chartex" xmlns:cx8="http://schemas.microsoft.com/office/drawing/2016/5/14/chartex" xmlns:mc="http://schemas.openxmlformats.org/markup-compatibility/2006" xmlns:aink="http://schemas.microsoft.com/office/drawing/2016/ink" xmlns:am3d="http://schemas.microsoft.com/office/drawing/2017/model3d" xmlns:o="urn:schemas-microsoft-com:office:office" xmlns:r="http://schemas.openxmlformats.org/officeDocument/2006/relationships" xmlns:m="http://schemas.openxmlformats.org/officeDocument/2006/math" xmlns:v="urn:schemas-microsoft-com:vml" xmlns:wp14="http://schemas.microsoft.com/office/word/2010/wordprocessingDrawing" xmlns:wp="http://schemas.openxmlformats.org/drawingml/2006/wordprocessingDrawing" xmlns:w10="urn:schemas-microsoft-com:office:word" xmlns:w="http://schemas.openxmlformats.org/wordprocessingml/2006/main" xmlns:w14="http://schemas.microsoft.com/office/word/2010/wordml" xmlns:w15="http://schemas.microsoft.com/office/word/2012/wordml" xmlns:w16cid="http://schemas.microsoft.com/office/word/2016/wordml/cid" xmlns:w16se="http://schemas.microsoft.com/office/word/2015/wordml/symex" xmlns:wpg="http://schemas.microsoft.com/office/word/2010/wordprocessingGroup" xmlns:wpi="http://schemas.microsoft.com/office/word/2010/wordprocessingInk" xmlns:wne="http://schemas.microsoft.com/office/word/2006/wordml" xmlns:wps="http://schemas.microsoft.com/office/word/2010/wordprocessingShape" mc:Ignorable="w14 w15 w16se w16cid wp14">
-  <w:p>
-    <w:pPr>
-      <w:pStyle w:val="Footer"/>
-    </w:pPr>
-  </w:p>
-</w:ftr>
-</file>
-
-<file path=word/footer2.xml><?xml version="1.0" encoding="utf-8"?>
-<w:ftr xmlns:wpc="http://schemas.microsoft.com/office/word/2010/wordprocessingCanvas" xmlns:cx="http://schemas.microsoft.com/office/drawing/2014/chartex" xmlns:cx1="http://schemas.microsoft.com/office/drawing/2015/9/8/chartex" xmlns:cx2="http://schemas.microsoft.com/office/drawing/2015/10/21/chartex" xmlns:cx3="http://schemas.microsoft.com/office/drawing/2016/5/9/chartex" xmlns:cx4="http://schemas.microsoft.com/office/drawing/2016/5/10/chartex" xmlns:cx5="http://schemas.microsoft.com/office/drawing/2016/5/11/chartex" xmlns:cx6="http://schemas.microsoft.com/office/drawing/2016/5/12/chartex" xmlns:cx7="http://schemas.microsoft.com/office/drawing/2016/5/13/chartex" xmlns:cx8="http://schemas.microsoft.com/office/drawing/2016/5/14/chartex" xmlns:mc="http://schemas.openxmlformats.org/markup-compatibility/2006" xmlns:aink="http://schemas.microsoft.com/office/drawing/2016/ink" xmlns:am3d="http://schemas.microsoft.com/office/drawing/2017/model3d" xmlns:o="urn:schemas-microsoft-com:office:office" xmlns:r="http://schemas.openxmlformats.org/officeDocument/2006/relationships" xmlns:m="http://schemas.openxmlformats.org/officeDocument/2006/math" xmlns:v="urn:schemas-microsoft-com:vml" xmlns:wp14="http://schemas.microsoft.com/office/word/2010/wordprocessingDrawing" xmlns:wp="http://schemas.openxmlformats.org/drawingml/2006/wordprocessingDrawing" xmlns:w10="urn:schemas-microsoft-com:office:word" xmlns:w="http://schemas.openxmlformats.org/wordprocessingml/2006/main" xmlns:w14="http://schemas.microsoft.com/office/word/2010/wordml" xmlns:w15="http://schemas.microsoft.com/office/word/2012/wordml" xmlns:w16cid="http://schemas.microsoft.com/office/word/2016/wordml/cid" xmlns:w16se="http://schemas.microsoft.com/office/word/2015/wordml/symex" xmlns:wpg="http://schemas.microsoft.com/office/word/2010/wordprocessingGroup" xmlns:wpi="http://schemas.microsoft.com/office/word/2010/wordprocessingInk" xmlns:wne="http://schemas.microsoft.com/office/word/2006/wordml" xmlns:wps="http://schemas.microsoft.com/office/word/2010/wordprocessingShape" mc:Ignorable="w14 w15 w16se w16cid wp14">
-  <w:p>
-    <w:pPr>
-      <w:pStyle w:val="Footer"/>
-    </w:pPr>
-  </w:p>
-</w:ftr>
-</file>
-
-<file path=word/footer3.xml><?xml version="1.0" encoding="utf-8"?>
-<w:ftr xmlns:wpc="http://schemas.microsoft.com/office/word/2010/wordprocessingCanvas" xmlns:cx="http://schemas.microsoft.com/office/drawing/2014/chartex" xmlns:cx1="http://schemas.microsoft.com/office/drawing/2015/9/8/chartex" xmlns:cx2="http://schemas.microsoft.com/office/drawing/2015/10/21/chartex" xmlns:cx3="http://schemas.microsoft.com/office/drawing/2016/5/9/chartex" xmlns:cx4="http://schemas.microsoft.com/office/drawing/2016/5/10/chartex" xmlns:cx5="http://schemas.microsoft.com/office/drawing/2016/5/11/chartex" xmlns:cx6="http://schemas.microsoft.com/office/drawing/2016/5/12/chartex" xmlns:cx7="http://schemas.microsoft.com/office/drawing/2016/5/13/chartex" xmlns:cx8="http://schemas.microsoft.com/office/drawing/2016/5/14/chartex" xmlns:mc="http://schemas.openxmlformats.org/markup-compatibility/2006" xmlns:aink="http://schemas.microsoft.com/office/drawing/2016/ink" xmlns:am3d="http://schemas.microsoft.com/office/drawing/2017/model3d" xmlns:o="urn:schemas-microsoft-com:office:office" xmlns:r="http://schemas.openxmlformats.org/officeDocument/2006/relationships" xmlns:m="http://schemas.openxmlformats.org/officeDocument/2006/math" xmlns:v="urn:schemas-microsoft-com:vml" xmlns:wp14="http://schemas.microsoft.com/office/word/2010/wordprocessingDrawing" xmlns:wp="http://schemas.openxmlformats.org/drawingml/2006/wordprocessingDrawing" xmlns:w10="urn:schemas-microsoft-com:office:word" xmlns:w="http://schemas.openxmlformats.org/wordprocessingml/2006/main" xmlns:w14="http://schemas.microsoft.com/office/word/2010/wordml" xmlns:w15="http://schemas.microsoft.com/office/word/2012/wordml" xmlns:w16cid="http://schemas.microsoft.com/office/word/2016/wordml/cid" xmlns:w16se="http://schemas.microsoft.com/office/word/2015/wordml/symex" xmlns:wpg="http://schemas.microsoft.com/office/word/2010/wordprocessingGroup" xmlns:wpi="http://schemas.microsoft.com/office/word/2010/wordprocessingInk" xmlns:wne="http://schemas.microsoft.com/office/word/2006/wordml" xmlns:wps="http://schemas.microsoft.com/office/word/2010/wordprocessingShape" mc:Ignorable="w14 w15 w16se w16cid wp14">
-  <w:p>
-    <w:pPr>
-      <w:pStyle w:val="Footer"/>
-    </w:pPr>
-  </w:p>
-</w:ftr>
-</file>
-
 <file path=word/footnotes.xml><?xml version="1.0" encoding="utf-8"?>
 <w:footnotes xmlns:wpc="http://schemas.microsoft.com/office/word/2010/wordprocessingCanvas" xmlns:cx="http://schemas.microsoft.com/office/drawing/2014/chartex" xmlns:cx1="http://schemas.microsoft.com/office/drawing/2015/9/8/chartex" xmlns:cx2="http://schemas.microsoft.com/office/drawing/2015/10/21/chartex" xmlns:cx3="http://schemas.microsoft.com/office/drawing/2016/5/9/chartex" xmlns:cx4="http://schemas.microsoft.com/office/drawing/2016/5/10/chartex" xmlns:cx5="http://schemas.microsoft.com/office/drawing/2016/5/11/chartex" xmlns:cx6="http://schemas.microsoft.com/office/drawing/2016/5/12/chartex" xmlns:cx7="http://schemas.microsoft.com/office/drawing/2016/5/13/chartex" xmlns:cx8="http://schemas.microsoft.com/office/drawing/2016/5/14/chartex" xmlns:mc="http://schemas.openxmlformats.org/markup-compatibility/2006" xmlns:aink="http://schemas.microsoft.com/office/drawing/2016/ink" xmlns:am3d="http://schemas.microsoft.com/office/drawing/2017/model3d" xmlns:o="urn:schemas-microsoft-com:office:office" xmlns:r="http://schemas.openxmlformats.org/officeDocument/2006/relationships" xmlns:m="http://schemas.openxmlformats.org/officeDocument/2006/math" xmlns:v="urn:schemas-microsoft-com:vml" xmlns:wp14="http://schemas.microsoft.com/office/word/2010/wordprocessingDrawing" xmlns:wp="http://schemas.openxmlformats.org/drawingml/2006/wordprocessingDrawing" xmlns:w10="urn:schemas-microsoft-com:office:word" xmlns:w="http://schemas.openxmlformats.org/wordprocessingml/2006/main" xmlns:w14="http://schemas.microsoft.com/office/word/2010/wordml" xmlns:w15="http://schemas.microsoft.com/office/word/2012/wordml" xmlns:w16cid="http://schemas.microsoft.com/office/word/2016/wordml/cid" xmlns:w16se="http://schemas.microsoft.com/office/word/2015/wordml/symex" xmlns:wpg="http://schemas.microsoft.com/office/word/2010/wordprocessingGroup" xmlns:wpi="http://schemas.microsoft.com/office/word/2010/wordprocessingInk" xmlns:wne="http://schemas.microsoft.com/office/word/2006/wordml" xmlns:wps="http://schemas.microsoft.com/office/word/2010/wordprocessingShape" mc:Ignorable="w14 w15 w16se w16cid wp14">
   <w:footnote w:type="separator" w:id="-1">
@@ -2393,26 +2512,6 @@
 </file>
 
 <file path=word/header1.xml><?xml version="1.0" encoding="utf-8"?>
-<w:hdr xmlns:wpc="http://schemas.microsoft.com/office/word/2010/wordprocessingCanvas" xmlns:cx="http://schemas.microsoft.com/office/drawing/2014/chartex" xmlns:cx1="http://schemas.microsoft.com/office/drawing/2015/9/8/chartex" xmlns:cx2="http://schemas.microsoft.com/office/drawing/2015/10/21/chartex" xmlns:cx3="http://schemas.microsoft.com/office/drawing/2016/5/9/chartex" xmlns:cx4="http://schemas.microsoft.com/office/drawing/2016/5/10/chartex" xmlns:cx5="http://schemas.microsoft.com/office/drawing/2016/5/11/chartex" xmlns:cx6="http://schemas.microsoft.com/office/drawing/2016/5/12/chartex" xmlns:cx7="http://schemas.microsoft.com/office/drawing/2016/5/13/chartex" xmlns:cx8="http://schemas.microsoft.com/office/drawing/2016/5/14/chartex" xmlns:mc="http://schemas.openxmlformats.org/markup-compatibility/2006" xmlns:aink="http://schemas.microsoft.com/office/drawing/2016/ink" xmlns:am3d="http://schemas.microsoft.com/office/drawing/2017/model3d" xmlns:o="urn:schemas-microsoft-com:office:office" xmlns:r="http://schemas.openxmlformats.org/officeDocument/2006/relationships" xmlns:m="http://schemas.openxmlformats.org/officeDocument/2006/math" xmlns:v="urn:schemas-microsoft-com:vml" xmlns:wp14="http://schemas.microsoft.com/office/word/2010/wordprocessingDrawing" xmlns:wp="http://schemas.openxmlformats.org/drawingml/2006/wordprocessingDrawing" xmlns:w10="urn:schemas-microsoft-com:office:word" xmlns:w="http://schemas.openxmlformats.org/wordprocessingml/2006/main" xmlns:w14="http://schemas.microsoft.com/office/word/2010/wordml" xmlns:w15="http://schemas.microsoft.com/office/word/2012/wordml" xmlns:w16cid="http://schemas.microsoft.com/office/word/2016/wordml/cid" xmlns:w16se="http://schemas.microsoft.com/office/word/2015/wordml/symex" xmlns:wpg="http://schemas.microsoft.com/office/word/2010/wordprocessingGroup" xmlns:wpi="http://schemas.microsoft.com/office/word/2010/wordprocessingInk" xmlns:wne="http://schemas.microsoft.com/office/word/2006/wordml" xmlns:wps="http://schemas.microsoft.com/office/word/2010/wordprocessingShape" mc:Ignorable="w14 w15 w16se w16cid wp14">
-  <w:p>
-    <w:pPr>
-      <w:pStyle w:val="Header"/>
-    </w:pPr>
-  </w:p>
-</w:hdr>
-</file>
-
-<file path=word/header2.xml><?xml version="1.0" encoding="utf-8"?>
-<w:hdr xmlns:wpc="http://schemas.microsoft.com/office/word/2010/wordprocessingCanvas" xmlns:cx="http://schemas.microsoft.com/office/drawing/2014/chartex" xmlns:cx1="http://schemas.microsoft.com/office/drawing/2015/9/8/chartex" xmlns:cx2="http://schemas.microsoft.com/office/drawing/2015/10/21/chartex" xmlns:cx3="http://schemas.microsoft.com/office/drawing/2016/5/9/chartex" xmlns:cx4="http://schemas.microsoft.com/office/drawing/2016/5/10/chartex" xmlns:cx5="http://schemas.microsoft.com/office/drawing/2016/5/11/chartex" xmlns:cx6="http://schemas.microsoft.com/office/drawing/2016/5/12/chartex" xmlns:cx7="http://schemas.microsoft.com/office/drawing/2016/5/13/chartex" xmlns:cx8="http://schemas.microsoft.com/office/drawing/2016/5/14/chartex" xmlns:mc="http://schemas.openxmlformats.org/markup-compatibility/2006" xmlns:aink="http://schemas.microsoft.com/office/drawing/2016/ink" xmlns:am3d="http://schemas.microsoft.com/office/drawing/2017/model3d" xmlns:o="urn:schemas-microsoft-com:office:office" xmlns:r="http://schemas.openxmlformats.org/officeDocument/2006/relationships" xmlns:m="http://schemas.openxmlformats.org/officeDocument/2006/math" xmlns:v="urn:schemas-microsoft-com:vml" xmlns:wp14="http://schemas.microsoft.com/office/word/2010/wordprocessingDrawing" xmlns:wp="http://schemas.openxmlformats.org/drawingml/2006/wordprocessingDrawing" xmlns:w10="urn:schemas-microsoft-com:office:word" xmlns:w="http://schemas.openxmlformats.org/wordprocessingml/2006/main" xmlns:w14="http://schemas.microsoft.com/office/word/2010/wordml" xmlns:w15="http://schemas.microsoft.com/office/word/2012/wordml" xmlns:w16cid="http://schemas.microsoft.com/office/word/2016/wordml/cid" xmlns:w16se="http://schemas.microsoft.com/office/word/2015/wordml/symex" xmlns:wpg="http://schemas.microsoft.com/office/word/2010/wordprocessingGroup" xmlns:wpi="http://schemas.microsoft.com/office/word/2010/wordprocessingInk" xmlns:wne="http://schemas.microsoft.com/office/word/2006/wordml" xmlns:wps="http://schemas.microsoft.com/office/word/2010/wordprocessingShape" mc:Ignorable="w14 w15 w16se w16cid wp14">
-  <w:p>
-    <w:pPr>
-      <w:pStyle w:val="Header"/>
-    </w:pPr>
-  </w:p>
-</w:hdr>
-</file>
-
-<file path=word/header3.xml><?xml version="1.0" encoding="utf-8"?>
 <w:hdr xmlns:wpc="http://schemas.microsoft.com/office/word/2010/wordprocessingCanvas" xmlns:cx="http://schemas.microsoft.com/office/drawing/2014/chartex" xmlns:cx1="http://schemas.microsoft.com/office/drawing/2015/9/8/chartex" xmlns:cx2="http://schemas.microsoft.com/office/drawing/2015/10/21/chartex" xmlns:cx3="http://schemas.microsoft.com/office/drawing/2016/5/9/chartex" xmlns:cx4="http://schemas.microsoft.com/office/drawing/2016/5/10/chartex" xmlns:cx5="http://schemas.microsoft.com/office/drawing/2016/5/11/chartex" xmlns:cx6="http://schemas.microsoft.com/office/drawing/2016/5/12/chartex" xmlns:cx7="http://schemas.microsoft.com/office/drawing/2016/5/13/chartex" xmlns:cx8="http://schemas.microsoft.com/office/drawing/2016/5/14/chartex" xmlns:mc="http://schemas.openxmlformats.org/markup-compatibility/2006" xmlns:aink="http://schemas.microsoft.com/office/drawing/2016/ink" xmlns:am3d="http://schemas.microsoft.com/office/drawing/2017/model3d" xmlns:o="urn:schemas-microsoft-com:office:office" xmlns:r="http://schemas.openxmlformats.org/officeDocument/2006/relationships" xmlns:m="http://schemas.openxmlformats.org/officeDocument/2006/math" xmlns:v="urn:schemas-microsoft-com:vml" xmlns:wp14="http://schemas.microsoft.com/office/word/2010/wordprocessingDrawing" xmlns:wp="http://schemas.openxmlformats.org/drawingml/2006/wordprocessingDrawing" xmlns:w10="urn:schemas-microsoft-com:office:word" xmlns:w="http://schemas.openxmlformats.org/wordprocessingml/2006/main" xmlns:w14="http://schemas.microsoft.com/office/word/2010/wordml" xmlns:w15="http://schemas.microsoft.com/office/word/2012/wordml" xmlns:w16cid="http://schemas.microsoft.com/office/word/2016/wordml/cid" xmlns:w16se="http://schemas.microsoft.com/office/word/2015/wordml/symex" xmlns:wpg="http://schemas.microsoft.com/office/word/2010/wordprocessingGroup" xmlns:wpi="http://schemas.microsoft.com/office/word/2010/wordprocessingInk" xmlns:wne="http://schemas.microsoft.com/office/word/2006/wordml" xmlns:wps="http://schemas.microsoft.com/office/word/2010/wordprocessingShape" mc:Ignorable="w14 w15 w16se w16cid wp14">
   <w:p>
     <w:pPr>
@@ -2574,46 +2673,23 @@
       </w:rPr>
       <w:t xml:space="preserve"> </w:t>
     </w:r>
-    <w:sdt>
-      <w:sdtPr>
-        <w:rPr>
-          <w:rFonts w:ascii="Arial" w:hAnsi="Arial" w:cs="Arial"/>
-        </w:rPr>
-        <w:id w:val="-796532632"/>
-        <w:showingPlcHdr/>
-        <w:text/>
-      </w:sdtPr>
-      <w:sdtEndPr/>
-      <w:sdtContent>
-        <w:r>
-          <w:rPr>
-            <w:rStyle w:val="PlaceholderText"/>
-            <w:color w:val="385623" w:themeColor="accent6" w:themeShade="80"/>
-            <w:sz w:val="28"/>
-            <w:szCs w:val="28"/>
-          </w:rPr>
-          <w:t>Get fromQRProblems.org</w:t>
-        </w:r>
-      </w:sdtContent>
-    </w:sdt>
-    <w:r>
-      <w:rPr>
-        <w:rFonts w:ascii="Arial" w:hAnsi="Arial" w:cs="Arial"/>
-      </w:rPr>
-      <w:t xml:space="preserve">  </w:t>
-    </w:r>
-    <w:r>
-      <w:rPr>
-        <w:rFonts w:ascii="Arial" w:hAnsi="Arial" w:cs="Arial"/>
-      </w:rPr>
-      <w:tab/>
-      <w:t>Grading Scheme: ##g_scheme##</w:t>
-    </w:r>
-    <w:r>
-      <w:rPr>
-        <w:rFonts w:ascii="Arial" w:hAnsi="Arial" w:cs="Arial"/>
-      </w:rPr>
-      <w:t xml:space="preserve">   </w:t>
+    <w:r>
+      <w:rPr>
+        <w:rFonts w:ascii="Arial" w:hAnsi="Arial" w:cs="Arial"/>
+      </w:rPr>
+      <w:t>n== ==n</w:t>
+    </w:r>
+    <w:r>
+      <w:rPr>
+        <w:rFonts w:ascii="Arial" w:hAnsi="Arial" w:cs="Arial"/>
+      </w:rPr>
+      <w:t xml:space="preserve"> </w:t>
+    </w:r>
+    <w:r>
+      <w:rPr>
+        <w:rFonts w:ascii="Arial" w:hAnsi="Arial" w:cs="Arial"/>
+      </w:rPr>
+      <w:t xml:space="preserve"> </w:t>
     </w:r>
   </w:p>
   <w:p>
@@ -2627,7 +2703,35 @@
       <w:rPr>
         <w:rFonts w:ascii="Arial" w:hAnsi="Arial" w:cs="Arial"/>
       </w:rPr>
-      <w:t>Name: ##StuName## Index Number: ##dex#</w:t>
+      <w:t>Name: ##</w:t>
+    </w:r>
+    <w:proofErr w:type="spellStart"/>
+    <w:r>
+      <w:rPr>
+        <w:rFonts w:ascii="Arial" w:hAnsi="Arial" w:cs="Arial"/>
+      </w:rPr>
+      <w:t>StuName</w:t>
+    </w:r>
+    <w:proofErr w:type="spellEnd"/>
+    <w:r>
+      <w:rPr>
+        <w:rFonts w:ascii="Arial" w:hAnsi="Arial" w:cs="Arial"/>
+      </w:rPr>
+      <w:t>## Index Number: ##</w:t>
+    </w:r>
+    <w:proofErr w:type="spellStart"/>
+    <w:r>
+      <w:rPr>
+        <w:rFonts w:ascii="Arial" w:hAnsi="Arial" w:cs="Arial"/>
+      </w:rPr>
+      <w:t>dex</w:t>
+    </w:r>
+    <w:proofErr w:type="spellEnd"/>
+    <w:r>
+      <w:rPr>
+        <w:rFonts w:ascii="Arial" w:hAnsi="Arial" w:cs="Arial"/>
+      </w:rPr>
+      <w:t>#</w:t>
     </w:r>
     <w:proofErr w:type="gramStart"/>
     <w:r>
@@ -2641,7 +2745,21 @@
       <w:rPr>
         <w:rFonts w:ascii="Arial" w:hAnsi="Arial" w:cs="Arial"/>
       </w:rPr>
-      <w:t xml:space="preserve"> ________  rtn Code ____-______________</w:t>
+      <w:t xml:space="preserve"> ________  </w:t>
+    </w:r>
+    <w:proofErr w:type="spellStart"/>
+    <w:r>
+      <w:rPr>
+        <w:rFonts w:ascii="Arial" w:hAnsi="Arial" w:cs="Arial"/>
+      </w:rPr>
+      <w:t>rtn</w:t>
+    </w:r>
+    <w:proofErr w:type="spellEnd"/>
+    <w:r>
+      <w:rPr>
+        <w:rFonts w:ascii="Arial" w:hAnsi="Arial" w:cs="Arial"/>
+      </w:rPr>
+      <w:t xml:space="preserve"> Code ____-______________</w:t>
     </w:r>
   </w:p>
   <w:p>
@@ -2754,7 +2872,21 @@
       <w:rPr>
         <w:rFonts w:ascii="Arial" w:hAnsi="Arial" w:cs="Arial"/>
       </w:rPr>
-      <w:t xml:space="preserve">click the “get rtn Code” button at the bottom of the sheet - </w:t>
+      <w:t xml:space="preserve">click the “get </w:t>
+    </w:r>
+    <w:proofErr w:type="spellStart"/>
+    <w:r>
+      <w:rPr>
+        <w:rFonts w:ascii="Arial" w:hAnsi="Arial" w:cs="Arial"/>
+      </w:rPr>
+      <w:t>rtn</w:t>
+    </w:r>
+    <w:proofErr w:type="spellEnd"/>
+    <w:r>
+      <w:rPr>
+        <w:rFonts w:ascii="Arial" w:hAnsi="Arial" w:cs="Arial"/>
+      </w:rPr>
+      <w:t xml:space="preserve"> Code” button at the bottom of the sheet - </w:t>
     </w:r>
     <w:r>
       <w:rPr>
@@ -2771,7 +2903,29 @@
         <w:szCs w:val="24"/>
         <w:u w:val="single"/>
       </w:rPr>
-      <w:t>and the rtn Code</w:t>
+      <w:t xml:space="preserve">and the </w:t>
+    </w:r>
+    <w:proofErr w:type="spellStart"/>
+    <w:r>
+      <w:rPr>
+        <w:rFonts w:ascii="Arial" w:hAnsi="Arial" w:cs="Arial"/>
+        <w:b/>
+        <w:sz w:val="24"/>
+        <w:szCs w:val="24"/>
+        <w:u w:val="single"/>
+      </w:rPr>
+      <w:t>rtn</w:t>
+    </w:r>
+    <w:proofErr w:type="spellEnd"/>
+    <w:r>
+      <w:rPr>
+        <w:rFonts w:ascii="Arial" w:hAnsi="Arial" w:cs="Arial"/>
+        <w:b/>
+        <w:sz w:val="24"/>
+        <w:szCs w:val="24"/>
+        <w:u w:val="single"/>
+      </w:rPr>
+      <w:t xml:space="preserve"> Code</w:t>
     </w:r>
     <w:r>
       <w:rPr>
@@ -3476,7 +3630,9 @@
   </w:compat>
   <w:rsids>
     <w:rsidRoot w:val="00A85D0F"/>
+    <w:rsid w:val="003F6261"/>
     <w:rsid w:val="00A85D0F"/>
+    <w:rsid w:val="00C776D7"/>
   </w:rsids>
   <m:mathPr>
     <m:mathFont m:val="Cambria Math"/>
@@ -4212,7 +4368,7 @@
 </file>
 
 <file path=customXml/itemProps1.xml><?xml version="1.0" encoding="utf-8"?>
-<ds:datastoreItem xmlns:ds="http://schemas.openxmlformats.org/officeDocument/2006/customXml" ds:itemID="{1CDFED05-6D10-4BE7-B9D9-DDF9E1A6F424}">
+<ds:datastoreItem xmlns:ds="http://schemas.openxmlformats.org/officeDocument/2006/customXml" ds:itemID="{60E9D721-FCCC-40A0-88A9-B980811F4772}">
   <ds:schemaRefs>
     <ds:schemaRef ds:uri="http://schemas.openxmlformats.org/officeDocument/2006/bibliography"/>
   </ds:schemaRefs>

</xml_diff>

<commit_message>
made a separate game docx template so that is downloaded if you select the game problem - this should simplify things
</commit_message>
<xml_diff>
--- a/downloads/QR Template v500C.docx
+++ b/downloads/QR Template v500C.docx
@@ -552,26 +552,12 @@
         </w:rPr>
         <w:t xml:space="preserve"> </w:t>
       </w:r>
-      <w:proofErr w:type="gramStart"/>
-      <w:r>
-        <w:rPr>
-          <w:color w:val="385623" w:themeColor="accent6" w:themeShade="80"/>
-        </w:rPr>
-        <w:t>solve</w:t>
-      </w:r>
-      <w:r>
-        <w:rPr>
-          <w:color w:val="385623" w:themeColor="accent6" w:themeShade="80"/>
-        </w:rPr>
-        <w:t xml:space="preserve">) </w:t>
-      </w:r>
-      <w:r>
-        <w:rPr>
-          <w:color w:val="385623" w:themeColor="accent6" w:themeShade="80"/>
-        </w:rPr>
-        <w:t xml:space="preserve">  </w:t>
-      </w:r>
-      <w:proofErr w:type="gramEnd"/>
+      <w:r>
+        <w:rPr>
+          <w:color w:val="385623" w:themeColor="accent6" w:themeShade="80"/>
+        </w:rPr>
+        <w:t xml:space="preserve">solve) </w:t>
+      </w:r>
       <w:r>
         <w:rPr>
           <w:color w:val="385623" w:themeColor="accent6" w:themeShade="80"/>
@@ -587,6 +573,18 @@
           <w:color w:val="385623" w:themeColor="accent6" w:themeShade="80"/>
         </w:rPr>
       </w:pPr>
+      <w:r>
+        <w:rPr>
+          <w:color w:val="385623" w:themeColor="accent6" w:themeShade="80"/>
+        </w:rPr>
+        <w:t>2</w:t>
+      </w:r>
+      <w:r>
+        <w:rPr>
+          <w:color w:val="385623" w:themeColor="accent6" w:themeShade="80"/>
+        </w:rPr>
+        <w:t xml:space="preserve">) Add different higher level qualitative questions at the end of the problem. </w:t>
+      </w:r>
     </w:p>
     <w:p>
       <w:pPr>
@@ -600,1270 +598,407 @@
         <w:rPr>
           <w:color w:val="385623" w:themeColor="accent6" w:themeShade="80"/>
         </w:rPr>
-        <w:t>1 - game</w:t>
-      </w:r>
-      <w:r>
-        <w:rPr>
-          <w:color w:val="385623" w:themeColor="accent6" w:themeShade="80"/>
-        </w:rPr>
-        <w:t xml:space="preserve">) for </w:t>
-      </w:r>
-      <w:r>
-        <w:rPr>
-          <w:color w:val="385623" w:themeColor="accent6" w:themeShade="80"/>
-          <w:u w:val="single"/>
-        </w:rPr>
-        <w:t xml:space="preserve">numerical </w:t>
-      </w:r>
-      <w:r>
-        <w:rPr>
-          <w:color w:val="385623" w:themeColor="accent6" w:themeShade="80"/>
-          <w:u w:val="single"/>
-        </w:rPr>
-        <w:t xml:space="preserve">Game </w:t>
-      </w:r>
-      <w:r>
-        <w:rPr>
-          <w:color w:val="385623" w:themeColor="accent6" w:themeShade="80"/>
-          <w:u w:val="single"/>
-        </w:rPr>
-        <w:t>variables</w:t>
-      </w:r>
-      <w:r>
-        <w:rPr>
-          <w:color w:val="385623" w:themeColor="accent6" w:themeShade="80"/>
-        </w:rPr>
-        <w:t xml:space="preserve"> copy and paste the following:</w:t>
+        <w:t>3</w:t>
+      </w:r>
+      <w:r>
+        <w:rPr>
+          <w:color w:val="385623" w:themeColor="accent6" w:themeShade="80"/>
+        </w:rPr>
+        <w:t>)</w:t>
+      </w:r>
+      <w:r>
+        <w:rPr>
+          <w:color w:val="385623" w:themeColor="accent6" w:themeShade="80"/>
+        </w:rPr>
+        <w:t xml:space="preserve"> </w:t>
+      </w:r>
+      <w:r>
+        <w:rPr>
+          <w:color w:val="385623" w:themeColor="accent6" w:themeShade="80"/>
+        </w:rPr>
+        <w:t>Delete these directions</w:t>
+      </w:r>
+      <w:r>
+        <w:rPr>
+          <w:color w:val="385623" w:themeColor="accent6" w:themeShade="80"/>
+        </w:rPr>
+        <w:t xml:space="preserve"> </w:t>
+      </w:r>
+      <w:r>
+        <w:rPr>
+          <w:color w:val="385623" w:themeColor="accent6" w:themeShade="80"/>
+        </w:rPr>
+        <w:t xml:space="preserve">Open the </w:t>
+      </w:r>
+      <w:proofErr w:type="spellStart"/>
+      <w:r>
+        <w:rPr>
+          <w:color w:val="385623" w:themeColor="accent6" w:themeShade="80"/>
+        </w:rPr>
+        <w:t>Q</w:t>
+      </w:r>
+      <w:r>
+        <w:rPr>
+          <w:color w:val="385623" w:themeColor="accent6" w:themeShade="80"/>
+        </w:rPr>
+        <w:t>RP</w:t>
+      </w:r>
+      <w:r>
+        <w:rPr>
+          <w:color w:val="385623" w:themeColor="accent6" w:themeShade="80"/>
+        </w:rPr>
+        <w:t>Solution</w:t>
+      </w:r>
+      <w:proofErr w:type="spellEnd"/>
+      <w:r>
+        <w:rPr>
+          <w:color w:val="385623" w:themeColor="accent6" w:themeShade="80"/>
+        </w:rPr>
+        <w:t xml:space="preserve"> </w:t>
+      </w:r>
+      <w:r>
+        <w:rPr>
+          <w:color w:val="385623" w:themeColor="accent6" w:themeShade="80"/>
+        </w:rPr>
+        <w:t>template.  –This bring the variable names into the solution template.</w:t>
       </w:r>
     </w:p>
     <w:p>
       <w:pPr>
         <w:spacing w:after="0"/>
-        <w:ind w:left="1710" w:hanging="270"/>
-        <w:rPr>
-          <w:color w:val="385623" w:themeColor="accent6" w:themeShade="80"/>
-        </w:rPr>
-      </w:pPr>
-      <w:r>
-        <w:rPr>
-          <w:noProof/>
-          <w:color w:val="385623" w:themeColor="accent6" w:themeShade="80"/>
-        </w:rPr>
-        <mc:AlternateContent>
-          <mc:Choice Requires="wps">
-            <w:drawing>
-              <wp:inline distT="0" distB="0" distL="0" distR="0" wp14:anchorId="241405B6" wp14:editId="2F2BD037">
-                <wp:extent cx="516890" cy="241005"/>
-                <wp:effectExtent l="19050" t="19050" r="16510" b="26035"/>
-                <wp:docPr id="3" name="Rectangle 3"/>
-                <wp:cNvGraphicFramePr/>
-                <a:graphic xmlns:a="http://schemas.openxmlformats.org/drawingml/2006/main">
-                  <a:graphicData uri="http://schemas.microsoft.com/office/word/2010/wordprocessingShape">
-                    <wps:wsp>
-                      <wps:cNvSpPr/>
-                      <wps:spPr>
-                        <a:xfrm>
-                          <a:off x="0" y="0"/>
-                          <a:ext cx="516890" cy="241005"/>
-                        </a:xfrm>
-                        <a:prstGeom prst="rect">
-                          <a:avLst/>
-                        </a:prstGeom>
-                        <a:noFill/>
-                        <a:ln w="38100">
-                          <a:solidFill>
-                            <a:srgbClr val="0070C0"/>
-                          </a:solidFill>
-                          <a:prstDash val="solid"/>
-                        </a:ln>
-                      </wps:spPr>
-                      <wps:style>
-                        <a:lnRef idx="2">
-                          <a:schemeClr val="accent1">
-                            <a:shade val="50000"/>
-                          </a:schemeClr>
-                        </a:lnRef>
-                        <a:fillRef idx="1">
-                          <a:schemeClr val="accent1"/>
-                        </a:fillRef>
-                        <a:effectRef idx="0">
-                          <a:schemeClr val="accent1"/>
-                        </a:effectRef>
-                        <a:fontRef idx="minor">
-                          <a:schemeClr val="lt1"/>
-                        </a:fontRef>
-                      </wps:style>
-                      <wps:bodyPr rot="0" spcFirstLastPara="0" vertOverflow="overflow" horzOverflow="overflow" vert="horz" wrap="square" lIns="91440" tIns="45720" rIns="91440" bIns="45720" numCol="1" spcCol="0" rtlCol="0" fromWordArt="0" anchor="ctr" anchorCtr="0" forceAA="0" compatLnSpc="1">
-                        <a:prstTxWarp prst="textNoShape">
-                          <a:avLst/>
-                        </a:prstTxWarp>
-                        <a:noAutofit/>
-                      </wps:bodyPr>
-                    </wps:wsp>
-                  </a:graphicData>
-                </a:graphic>
-              </wp:inline>
-            </w:drawing>
-          </mc:Choice>
-          <mc:Fallback>
-            <w:pict>
-              <v:rect w14:anchorId="19BDCA20" id="Rectangle 3" o:spid="_x0000_s1026" style="width:40.7pt;height:19pt;visibility:visible;mso-wrap-style:square;mso-left-percent:-10001;mso-top-percent:-10001;mso-position-horizontal:absolute;mso-position-horizontal-relative:char;mso-position-vertical:absolute;mso-position-vertical-relative:line;mso-left-percent:-10001;mso-top-percent:-10001;v-text-anchor:middle" o:gfxdata="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" filled="f" strokecolor="#0070c0" strokeweight="3pt">
-                <w10:anchorlock/>
-              </v:rect>
-            </w:pict>
-          </mc:Fallback>
-        </mc:AlternateContent>
-      </w:r>
-      <w:r>
-        <w:rPr>
-          <w:color w:val="385623" w:themeColor="accent6" w:themeShade="80"/>
-        </w:rPr>
-        <w:t xml:space="preserve"> ##</w:t>
-      </w:r>
-      <w:proofErr w:type="gramStart"/>
-      <w:r>
-        <w:rPr>
-          <w:color w:val="385623" w:themeColor="accent6" w:themeShade="80"/>
-        </w:rPr>
-        <w:t>varname,g</w:t>
-      </w:r>
-      <w:proofErr w:type="gramEnd"/>
-      <w:r>
-        <w:rPr>
-          <w:color w:val="385623" w:themeColor="accent6" w:themeShade="80"/>
-        </w:rPr>
-        <w:t>1_num,</w:t>
-      </w:r>
-      <w:r>
-        <w:rPr>
-          <w:color w:val="385623" w:themeColor="accent6" w:themeShade="80"/>
-        </w:rPr>
-        <w:t>B</w:t>
-      </w:r>
-      <w:r>
-        <w:rPr>
-          <w:color w:val="385623" w:themeColor="accent6" w:themeShade="80"/>
-        </w:rPr>
-        <w:t>asecase value##</w:t>
-      </w:r>
-      <w:r>
-        <w:rPr>
-          <w:color w:val="385623" w:themeColor="accent6" w:themeShade="80"/>
-        </w:rPr>
-        <w:tab/>
+        <w:ind w:left="720" w:hanging="270"/>
+        <w:rPr>
+          <w:color w:val="385623" w:themeColor="accent6" w:themeShade="80"/>
+        </w:rPr>
+      </w:pPr>
+      <w:r>
+        <w:rPr>
+          <w:color w:val="385623" w:themeColor="accent6" w:themeShade="80"/>
+        </w:rPr>
+        <w:t>4</w:t>
+      </w:r>
+      <w:r>
+        <w:rPr>
+          <w:color w:val="385623" w:themeColor="accent6" w:themeShade="80"/>
+        </w:rPr>
+        <w:t xml:space="preserve">) solve the problem – see </w:t>
+      </w:r>
+      <w:proofErr w:type="spellStart"/>
+      <w:r>
+        <w:rPr>
+          <w:color w:val="385623" w:themeColor="accent6" w:themeShade="80"/>
+        </w:rPr>
+        <w:t>QRPsolve</w:t>
+      </w:r>
+      <w:proofErr w:type="spellEnd"/>
+      <w:r>
+        <w:rPr>
+          <w:color w:val="385623" w:themeColor="accent6" w:themeShade="80"/>
+        </w:rPr>
+        <w:t xml:space="preserve"> template for directions on this.  </w:t>
       </w:r>
     </w:p>
     <w:p>
       <w:pPr>
         <w:spacing w:after="0"/>
-        <w:ind w:left="1710" w:hanging="270"/>
-        <w:rPr>
-          <w:color w:val="385623" w:themeColor="accent6" w:themeShade="80"/>
-        </w:rPr>
-      </w:pPr>
-      <w:r>
-        <w:rPr>
-          <w:noProof/>
-          <w:color w:val="385623" w:themeColor="accent6" w:themeShade="80"/>
-        </w:rPr>
-        <mc:AlternateContent>
-          <mc:Choice Requires="wps">
-            <w:drawing>
-              <wp:inline distT="0" distB="0" distL="0" distR="0" wp14:anchorId="3EDF9131" wp14:editId="21D1DC05">
-                <wp:extent cx="517451" cy="247650"/>
-                <wp:effectExtent l="19050" t="19050" r="16510" b="19050"/>
-                <wp:docPr id="6" name="Rectangle: Rounded Corners 6"/>
-                <wp:cNvGraphicFramePr/>
-                <a:graphic xmlns:a="http://schemas.openxmlformats.org/drawingml/2006/main">
-                  <a:graphicData uri="http://schemas.microsoft.com/office/word/2010/wordprocessingShape">
-                    <wps:wsp>
-                      <wps:cNvSpPr/>
-                      <wps:spPr>
-                        <a:xfrm>
-                          <a:off x="0" y="0"/>
-                          <a:ext cx="517451" cy="247650"/>
-                        </a:xfrm>
-                        <a:prstGeom prst="roundRect">
-                          <a:avLst>
-                            <a:gd name="adj" fmla="val 50000"/>
-                          </a:avLst>
-                        </a:prstGeom>
-                        <a:noFill/>
-                        <a:ln w="38100">
-                          <a:solidFill>
-                            <a:srgbClr val="C00000"/>
-                          </a:solidFill>
-                          <a:prstDash val="solid"/>
-                        </a:ln>
-                      </wps:spPr>
-                      <wps:style>
-                        <a:lnRef idx="2">
-                          <a:schemeClr val="accent1">
-                            <a:shade val="50000"/>
-                          </a:schemeClr>
-                        </a:lnRef>
-                        <a:fillRef idx="1">
-                          <a:schemeClr val="accent1"/>
-                        </a:fillRef>
-                        <a:effectRef idx="0">
-                          <a:schemeClr val="accent1"/>
-                        </a:effectRef>
-                        <a:fontRef idx="minor">
-                          <a:schemeClr val="lt1"/>
-                        </a:fontRef>
-                      </wps:style>
-                      <wps:bodyPr rot="0" spcFirstLastPara="0" vertOverflow="overflow" horzOverflow="overflow" vert="horz" wrap="square" lIns="91440" tIns="45720" rIns="91440" bIns="45720" numCol="1" spcCol="0" rtlCol="0" fromWordArt="0" anchor="ctr" anchorCtr="0" forceAA="0" compatLnSpc="1">
-                        <a:prstTxWarp prst="textNoShape">
-                          <a:avLst/>
-                        </a:prstTxWarp>
-                        <a:noAutofit/>
-                      </wps:bodyPr>
-                    </wps:wsp>
-                  </a:graphicData>
-                </a:graphic>
-              </wp:inline>
-            </w:drawing>
-          </mc:Choice>
-          <mc:Fallback>
-            <w:pict>
-              <v:roundrect w14:anchorId="2D827EFE" id="Rectangle: Rounded Corners 6" o:spid="_x0000_s1026" style="width:40.75pt;height:19.5pt;visibility:visible;mso-wrap-style:square;mso-left-percent:-10001;mso-top-percent:-10001;mso-position-horizontal:absolute;mso-position-horizontal-relative:char;mso-position-vertical:absolute;mso-position-vertical-relative:line;mso-left-percent:-10001;mso-top-percent:-10001;v-text-anchor:middle" arcsize=".5" o:gfxdata="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" filled="f" strokecolor="#c00000" strokeweight="3pt">
-                <v:stroke joinstyle="miter"/>
-                <w10:anchorlock/>
-              </v:roundrect>
-            </w:pict>
-          </mc:Fallback>
-        </mc:AlternateContent>
-      </w:r>
-      <w:r>
-        <w:rPr>
-          <w:color w:val="385623" w:themeColor="accent6" w:themeShade="80"/>
-        </w:rPr>
-        <w:t xml:space="preserve"> ##</w:t>
-      </w:r>
-      <w:proofErr w:type="gramStart"/>
-      <w:r>
-        <w:rPr>
-          <w:color w:val="385623" w:themeColor="accent6" w:themeShade="80"/>
-        </w:rPr>
-        <w:t>varname,g</w:t>
-      </w:r>
-      <w:proofErr w:type="gramEnd"/>
-      <w:r>
-        <w:rPr>
-          <w:color w:val="385623" w:themeColor="accent6" w:themeShade="80"/>
-        </w:rPr>
-        <w:t>2_num,</w:t>
-      </w:r>
-      <w:r>
-        <w:rPr>
-          <w:color w:val="385623" w:themeColor="accent6" w:themeShade="80"/>
-        </w:rPr>
-        <w:t>B</w:t>
-      </w:r>
-      <w:r>
-        <w:rPr>
-          <w:color w:val="385623" w:themeColor="accent6" w:themeShade="80"/>
-        </w:rPr>
-        <w:t>asecase value##</w:t>
+        <w:ind w:left="720" w:hanging="270"/>
+        <w:rPr>
+          <w:color w:val="385623" w:themeColor="accent6" w:themeShade="80"/>
+        </w:rPr>
+      </w:pPr>
+      <w:r>
+        <w:rPr>
+          <w:color w:val="385623" w:themeColor="accent6" w:themeShade="80"/>
+        </w:rPr>
+        <w:t>5</w:t>
+      </w:r>
+      <w:r>
+        <w:rPr>
+          <w:color w:val="385623" w:themeColor="accent6" w:themeShade="80"/>
+        </w:rPr>
+        <w:t xml:space="preserve">) Run Prep macro in </w:t>
+      </w:r>
+      <w:proofErr w:type="spellStart"/>
+      <w:r>
+        <w:rPr>
+          <w:color w:val="385623" w:themeColor="accent6" w:themeShade="80"/>
+        </w:rPr>
+        <w:t>QRPSolve</w:t>
+      </w:r>
+      <w:proofErr w:type="spellEnd"/>
+      <w:r>
+        <w:rPr>
+          <w:color w:val="385623" w:themeColor="accent6" w:themeShade="80"/>
+        </w:rPr>
+        <w:t xml:space="preserve"> template to </w:t>
+      </w:r>
+      <w:r>
+        <w:rPr>
+          <w:color w:val="385623" w:themeColor="accent6" w:themeShade="80"/>
+        </w:rPr>
+        <w:t xml:space="preserve">prep this document and I/O </w:t>
+      </w:r>
+      <w:r>
+        <w:rPr>
+          <w:color w:val="385623" w:themeColor="accent6" w:themeShade="80"/>
+        </w:rPr>
+        <w:t xml:space="preserve">files for upload </w:t>
       </w:r>
     </w:p>
     <w:p>
       <w:pPr>
         <w:spacing w:after="0"/>
-        <w:ind w:left="1710" w:hanging="270"/>
-        <w:rPr>
-          <w:color w:val="385623" w:themeColor="accent6" w:themeShade="80"/>
-        </w:rPr>
-      </w:pPr>
-      <w:r>
-        <w:rPr>
-          <w:noProof/>
-          <w:color w:val="385623" w:themeColor="accent6" w:themeShade="80"/>
-        </w:rPr>
-        <mc:AlternateContent>
-          <mc:Choice Requires="wps">
-            <w:drawing>
-              <wp:inline distT="0" distB="0" distL="0" distR="0" wp14:anchorId="0AF26FC8" wp14:editId="11B6F578">
-                <wp:extent cx="736600" cy="205105"/>
-                <wp:effectExtent l="38100" t="19050" r="44450" b="23495"/>
-                <wp:docPr id="5" name="Trapezoid 5"/>
-                <wp:cNvGraphicFramePr/>
-                <a:graphic xmlns:a="http://schemas.openxmlformats.org/drawingml/2006/main">
-                  <a:graphicData uri="http://schemas.microsoft.com/office/word/2010/wordprocessingShape">
-                    <wps:wsp>
-                      <wps:cNvSpPr/>
-                      <wps:spPr>
-                        <a:xfrm>
-                          <a:off x="1346791" y="5507665"/>
-                          <a:ext cx="736600" cy="205105"/>
-                        </a:xfrm>
-                        <a:prstGeom prst="trapezoid">
-                          <a:avLst>
-                            <a:gd name="adj" fmla="val 34560"/>
-                          </a:avLst>
-                        </a:prstGeom>
-                        <a:noFill/>
-                        <a:ln w="38100">
-                          <a:solidFill>
-                            <a:schemeClr val="accent6">
-                              <a:lumMod val="75000"/>
-                            </a:schemeClr>
-                          </a:solidFill>
-                        </a:ln>
-                      </wps:spPr>
-                      <wps:style>
-                        <a:lnRef idx="2">
-                          <a:schemeClr val="accent1">
-                            <a:shade val="50000"/>
-                          </a:schemeClr>
-                        </a:lnRef>
-                        <a:fillRef idx="1">
-                          <a:schemeClr val="accent1"/>
-                        </a:fillRef>
-                        <a:effectRef idx="0">
-                          <a:schemeClr val="accent1"/>
-                        </a:effectRef>
-                        <a:fontRef idx="minor">
-                          <a:schemeClr val="lt1"/>
-                        </a:fontRef>
-                      </wps:style>
-                      <wps:bodyPr rot="0" spcFirstLastPara="0" vertOverflow="overflow" horzOverflow="overflow" vert="horz" wrap="square" lIns="91440" tIns="45720" rIns="91440" bIns="45720" numCol="1" spcCol="0" rtlCol="0" fromWordArt="0" anchor="ctr" anchorCtr="0" forceAA="0" compatLnSpc="1">
-                        <a:prstTxWarp prst="textNoShape">
-                          <a:avLst/>
-                        </a:prstTxWarp>
-                        <a:noAutofit/>
-                      </wps:bodyPr>
-                    </wps:wsp>
-                  </a:graphicData>
-                </a:graphic>
-              </wp:inline>
-            </w:drawing>
-          </mc:Choice>
-          <mc:Fallback>
-            <w:pict>
-              <v:shape w14:anchorId="48679047" id="Trapezoid 5" o:spid="_x0000_s1026" style="width:58pt;height:16.15pt;visibility:visible;mso-wrap-style:square;mso-left-percent:-10001;mso-top-percent:-10001;mso-position-horizontal:absolute;mso-position-horizontal-relative:char;mso-position-vertical:absolute;mso-position-vertical-relative:line;mso-left-percent:-10001;mso-top-percent:-10001;v-text-anchor:middle" coordsize="736600,205105" o:gfxdata="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" path="m,205105l70884,,665716,r70884,205105l,205105xe" filled="f" strokecolor="#538135 [2409]" strokeweight="3pt">
-                <v:stroke joinstyle="miter"/>
-                <v:path arrowok="t" o:connecttype="custom" o:connectlocs="0,205105;70884,0;665716,0;736600,205105;0,205105" o:connectangles="0,0,0,0,0"/>
-                <w10:anchorlock/>
-              </v:shape>
-            </w:pict>
-          </mc:Fallback>
-        </mc:AlternateContent>
-      </w:r>
-      <w:r>
-        <w:rPr>
-          <w:color w:val="385623" w:themeColor="accent6" w:themeShade="80"/>
-        </w:rPr>
-        <w:t xml:space="preserve"> ##</w:t>
-      </w:r>
-      <w:proofErr w:type="gramStart"/>
-      <w:r>
-        <w:rPr>
-          <w:color w:val="385623" w:themeColor="accent6" w:themeShade="80"/>
-        </w:rPr>
-        <w:t>varname,g</w:t>
-      </w:r>
-      <w:proofErr w:type="gramEnd"/>
-      <w:r>
-        <w:rPr>
-          <w:color w:val="385623" w:themeColor="accent6" w:themeShade="80"/>
-        </w:rPr>
-        <w:t>3_num,</w:t>
-      </w:r>
-      <w:r>
-        <w:rPr>
-          <w:color w:val="385623" w:themeColor="accent6" w:themeShade="80"/>
-        </w:rPr>
-        <w:t>B</w:t>
-      </w:r>
-      <w:r>
-        <w:rPr>
-          <w:color w:val="385623" w:themeColor="accent6" w:themeShade="80"/>
-        </w:rPr>
-        <w:t>asecase value##</w:t>
+        <w:ind w:left="720" w:hanging="270"/>
+        <w:rPr>
+          <w:color w:val="385623" w:themeColor="accent6" w:themeShade="80"/>
+        </w:rPr>
+      </w:pPr>
+      <w:r>
+        <w:rPr>
+          <w:color w:val="385623" w:themeColor="accent6" w:themeShade="80"/>
+        </w:rPr>
+        <w:t>6</w:t>
+      </w:r>
+      <w:r>
+        <w:rPr>
+          <w:color w:val="385623" w:themeColor="accent6" w:themeShade="80"/>
+        </w:rPr>
+        <w:t xml:space="preserve">) </w:t>
+      </w:r>
+      <w:r>
+        <w:rPr>
+          <w:color w:val="385623" w:themeColor="accent6" w:themeShade="80"/>
+        </w:rPr>
+        <w:t>U</w:t>
+      </w:r>
+      <w:r>
+        <w:rPr>
+          <w:color w:val="385623" w:themeColor="accent6" w:themeShade="80"/>
+        </w:rPr>
+        <w:t xml:space="preserve">pload </w:t>
+      </w:r>
+      <w:r>
+        <w:rPr>
+          <w:color w:val="385623" w:themeColor="accent6" w:themeShade="80"/>
+        </w:rPr>
+        <w:t xml:space="preserve">required files to </w:t>
+      </w:r>
+      <w:proofErr w:type="spellStart"/>
+      <w:r>
+        <w:rPr>
+          <w:color w:val="385623" w:themeColor="accent6" w:themeShade="80"/>
+        </w:rPr>
+        <w:t>QRPproblems</w:t>
+      </w:r>
+      <w:proofErr w:type="spellEnd"/>
+      <w:r>
+        <w:rPr>
+          <w:color w:val="385623" w:themeColor="accent6" w:themeShade="80"/>
+        </w:rPr>
+        <w:t xml:space="preserve"> web site and </w:t>
+      </w:r>
+      <w:r>
+        <w:rPr>
+          <w:color w:val="385623" w:themeColor="accent6" w:themeShade="80"/>
+        </w:rPr>
+        <w:t>provide metadata</w:t>
+      </w:r>
+      <w:r>
+        <w:rPr>
+          <w:color w:val="385623" w:themeColor="accent6" w:themeShade="80"/>
+        </w:rPr>
+        <w:t xml:space="preserve">.  </w:t>
+      </w:r>
+      <w:r>
+        <w:rPr>
+          <w:color w:val="385623" w:themeColor="accent6" w:themeShade="80"/>
+        </w:rPr>
+        <w:t xml:space="preserve">A simple example is shown </w:t>
+      </w:r>
+      <w:r>
+        <w:rPr>
+          <w:color w:val="385623" w:themeColor="accent6" w:themeShade="80"/>
+        </w:rPr>
+        <w:t>below,</w:t>
+      </w:r>
+      <w:r>
+        <w:rPr>
+          <w:color w:val="385623" w:themeColor="accent6" w:themeShade="80"/>
+        </w:rPr>
+        <w:t xml:space="preserve"> and this can be deleted or replaced</w:t>
+      </w:r>
+      <w:r>
+        <w:rPr>
+          <w:color w:val="385623" w:themeColor="accent6" w:themeShade="80"/>
+        </w:rPr>
+        <w:t>:</w:t>
       </w:r>
     </w:p>
     <w:p>
       <w:pPr>
         <w:spacing w:after="0"/>
-        <w:ind w:left="1170" w:hanging="270"/>
-        <w:rPr>
-          <w:color w:val="385623" w:themeColor="accent6" w:themeShade="80"/>
-        </w:rPr>
-      </w:pPr>
-    </w:p>
-    <w:p>
-      <w:pPr>
-        <w:spacing w:after="0"/>
-        <w:ind w:left="1440" w:hanging="270"/>
-        <w:rPr>
-          <w:color w:val="385623" w:themeColor="accent6" w:themeShade="80"/>
-        </w:rPr>
-      </w:pPr>
-      <w:r>
-        <w:rPr>
-          <w:color w:val="385623" w:themeColor="accent6" w:themeShade="80"/>
-        </w:rPr>
-        <w:t xml:space="preserve">For </w:t>
-      </w:r>
-      <w:r>
-        <w:rPr>
-          <w:color w:val="385623" w:themeColor="accent6" w:themeShade="80"/>
-          <w:u w:val="single"/>
-        </w:rPr>
-        <w:t>text Game variables</w:t>
-      </w:r>
-      <w:r>
-        <w:rPr>
-          <w:color w:val="385623" w:themeColor="accent6" w:themeShade="80"/>
-        </w:rPr>
-        <w:t xml:space="preserve"> copy and paste the following:</w:t>
-      </w:r>
-    </w:p>
-    <w:p>
-      <w:pPr>
-        <w:spacing w:after="0"/>
-        <w:ind w:left="1710" w:hanging="270"/>
-        <w:rPr>
-          <w:color w:val="385623" w:themeColor="accent6" w:themeShade="80"/>
-        </w:rPr>
-      </w:pPr>
-      <w:r>
-        <w:rPr>
-          <w:noProof/>
-          <w:color w:val="385623" w:themeColor="accent6" w:themeShade="80"/>
-        </w:rPr>
-        <mc:AlternateContent>
-          <mc:Choice Requires="wps">
-            <w:drawing>
-              <wp:inline distT="0" distB="0" distL="0" distR="0" wp14:anchorId="32F3BDB5" wp14:editId="4BC19CAC">
-                <wp:extent cx="1261730" cy="276446"/>
-                <wp:effectExtent l="19050" t="19050" r="15240" b="28575"/>
-                <wp:docPr id="8" name="Rectangle 8"/>
-                <wp:cNvGraphicFramePr/>
-                <a:graphic xmlns:a="http://schemas.openxmlformats.org/drawingml/2006/main">
-                  <a:graphicData uri="http://schemas.microsoft.com/office/word/2010/wordprocessingShape">
-                    <wps:wsp>
-                      <wps:cNvSpPr/>
-                      <wps:spPr>
-                        <a:xfrm>
-                          <a:off x="0" y="0"/>
-                          <a:ext cx="1261730" cy="276446"/>
-                        </a:xfrm>
-                        <a:prstGeom prst="rect">
-                          <a:avLst/>
-                        </a:prstGeom>
-                        <a:noFill/>
-                        <a:ln w="38100">
-                          <a:solidFill>
-                            <a:srgbClr val="0070C0"/>
-                          </a:solidFill>
-                        </a:ln>
-                      </wps:spPr>
-                      <wps:style>
-                        <a:lnRef idx="2">
-                          <a:schemeClr val="accent1">
-                            <a:shade val="50000"/>
-                          </a:schemeClr>
-                        </a:lnRef>
-                        <a:fillRef idx="1">
-                          <a:schemeClr val="accent1"/>
-                        </a:fillRef>
-                        <a:effectRef idx="0">
-                          <a:schemeClr val="accent1"/>
-                        </a:effectRef>
-                        <a:fontRef idx="minor">
-                          <a:schemeClr val="lt1"/>
-                        </a:fontRef>
-                      </wps:style>
-                      <wps:bodyPr rot="0" spcFirstLastPara="0" vertOverflow="overflow" horzOverflow="overflow" vert="horz" wrap="square" lIns="91440" tIns="45720" rIns="91440" bIns="45720" numCol="1" spcCol="0" rtlCol="0" fromWordArt="0" anchor="ctr" anchorCtr="0" forceAA="0" compatLnSpc="1">
-                        <a:prstTxWarp prst="textNoShape">
-                          <a:avLst/>
-                        </a:prstTxWarp>
-                        <a:noAutofit/>
-                      </wps:bodyPr>
-                    </wps:wsp>
-                  </a:graphicData>
-                </a:graphic>
-              </wp:inline>
-            </w:drawing>
-          </mc:Choice>
-          <mc:Fallback>
-            <w:pict>
-              <v:rect w14:anchorId="54F9D6E0" id="Rectangle 8" o:spid="_x0000_s1026" style="width:99.35pt;height:21.75pt;visibility:visible;mso-wrap-style:square;mso-left-percent:-10001;mso-top-percent:-10001;mso-position-horizontal:absolute;mso-position-horizontal-relative:char;mso-position-vertical:absolute;mso-position-vertical-relative:line;mso-left-percent:-10001;mso-top-percent:-10001;v-text-anchor:middle" o:gfxdata="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" filled="f" strokecolor="#0070c0" strokeweight="3pt">
-                <w10:anchorlock/>
-              </v:rect>
-            </w:pict>
-          </mc:Fallback>
-        </mc:AlternateContent>
-      </w:r>
-      <w:r>
-        <w:rPr>
-          <w:color w:val="385623" w:themeColor="accent6" w:themeShade="80"/>
-        </w:rPr>
-        <w:t xml:space="preserve"> ##</w:t>
+        <w:ind w:left="720" w:hanging="270"/>
+        <w:rPr>
+          <w:color w:val="385623" w:themeColor="accent6" w:themeShade="80"/>
+        </w:rPr>
+      </w:pPr>
+      <w:r>
+        <w:rPr>
+          <w:color w:val="385623" w:themeColor="accent6" w:themeShade="80"/>
+        </w:rPr>
+        <w:t xml:space="preserve">- Note anything included </w:t>
+      </w:r>
+      <w:r>
+        <w:rPr>
+          <w:color w:val="385623" w:themeColor="accent6" w:themeShade="80"/>
+        </w:rPr>
+        <w:t>between</w:t>
+      </w:r>
+      <w:r>
+        <w:rPr>
+          <w:color w:val="385623" w:themeColor="accent6" w:themeShade="80"/>
+        </w:rPr>
+        <w:t xml:space="preserve"> the </w:t>
+      </w:r>
+      <w:r>
+        <w:rPr>
+          <w:color w:val="385623" w:themeColor="accent6" w:themeShade="80"/>
+        </w:rPr>
+        <w:t>t</w:t>
+      </w:r>
+      <w:r>
+        <w:rPr>
+          <w:color w:val="385623" w:themeColor="accent6" w:themeShade="80"/>
+        </w:rPr>
+        <w:t>==</w:t>
+      </w:r>
+      <w:r>
+        <w:rPr>
+          <w:color w:val="385623" w:themeColor="accent6" w:themeShade="80"/>
+        </w:rPr>
+        <w:t xml:space="preserve"> </w:t>
+      </w:r>
+      <w:r>
+        <w:rPr>
+          <w:color w:val="385623" w:themeColor="accent6" w:themeShade="80"/>
+        </w:rPr>
+        <w:t>and ==</w:t>
+      </w:r>
+      <w:r>
+        <w:rPr>
+          <w:color w:val="385623" w:themeColor="accent6" w:themeShade="80"/>
+        </w:rPr>
+        <w:t>t</w:t>
+      </w:r>
+      <w:r>
+        <w:rPr>
+          <w:color w:val="385623" w:themeColor="accent6" w:themeShade="80"/>
+        </w:rPr>
+        <w:t xml:space="preserve"> will be included</w:t>
+      </w:r>
+      <w:r>
+        <w:rPr>
+          <w:color w:val="385623" w:themeColor="accent6" w:themeShade="80"/>
+        </w:rPr>
+        <w:t xml:space="preserve"> with the base case values </w:t>
+      </w:r>
+      <w:r>
+        <w:rPr>
+          <w:color w:val="385623" w:themeColor="accent6" w:themeShade="80"/>
+        </w:rPr>
+        <w:t xml:space="preserve">in the </w:t>
+      </w:r>
+      <w:r>
+        <w:rPr>
+          <w:color w:val="385623" w:themeColor="accent6" w:themeShade="80"/>
+        </w:rPr>
+        <w:t xml:space="preserve">area denoted by </w:t>
+      </w:r>
+      <w:r>
+        <w:rPr>
+          <w:color w:val="385623" w:themeColor="accent6" w:themeShade="80"/>
+        </w:rPr>
+        <w:t>u</w:t>
+      </w:r>
+      <w:r>
+        <w:rPr>
+          <w:color w:val="385623" w:themeColor="accent6" w:themeShade="80"/>
+        </w:rPr>
+        <w:t>==</w:t>
+      </w:r>
+      <w:r>
+        <w:rPr>
+          <w:color w:val="385623" w:themeColor="accent6" w:themeShade="80"/>
+        </w:rPr>
+        <w:t xml:space="preserve"> and ==</w:t>
+      </w:r>
+      <w:r>
+        <w:rPr>
+          <w:color w:val="385623" w:themeColor="accent6" w:themeShade="80"/>
+        </w:rPr>
+        <w:t>u</w:t>
+      </w:r>
+      <w:r>
+        <w:rPr>
+          <w:color w:val="385623" w:themeColor="accent6" w:themeShade="80"/>
+        </w:rPr>
+        <w:t xml:space="preserve"> </w:t>
+      </w:r>
+      <w:r>
+        <w:rPr>
+          <w:color w:val="385623" w:themeColor="accent6" w:themeShade="80"/>
+        </w:rPr>
+        <w:t>in the final version</w:t>
+      </w:r>
+      <w:r>
+        <w:rPr>
+          <w:color w:val="385623" w:themeColor="accent6" w:themeShade="80"/>
+        </w:rPr>
+        <w:t xml:space="preserve">.  </w:t>
+      </w:r>
+      <w:r>
+        <w:rPr>
+          <w:color w:val="385623" w:themeColor="accent6" w:themeShade="80"/>
+        </w:rPr>
+        <w:t>v</w:t>
+      </w:r>
+      <w:r>
+        <w:rPr>
+          <w:color w:val="385623" w:themeColor="accent6" w:themeShade="80"/>
+        </w:rPr>
+        <w:t>== ==</w:t>
+      </w:r>
+      <w:r>
+        <w:rPr>
+          <w:color w:val="385623" w:themeColor="accent6" w:themeShade="80"/>
+        </w:rPr>
+        <w:t>v</w:t>
+      </w:r>
+      <w:r>
+        <w:rPr>
+          <w:color w:val="385623" w:themeColor="accent6" w:themeShade="80"/>
+        </w:rPr>
+        <w:t xml:space="preserve"> denotes the header and will be only included on the first page of a multi problem assignment.  w=</w:t>
       </w:r>
       <w:proofErr w:type="gramStart"/>
       <w:r>
         <w:rPr>
           <w:color w:val="385623" w:themeColor="accent6" w:themeShade="80"/>
         </w:rPr>
-        <w:t>varname,g</w:t>
+        <w:t>=  =</w:t>
       </w:r>
       <w:proofErr w:type="gramEnd"/>
       <w:r>
         <w:rPr>
           <w:color w:val="385623" w:themeColor="accent6" w:themeShade="80"/>
         </w:rPr>
-        <w:t>1_txt,</w:t>
-      </w:r>
-      <w:r>
-        <w:rPr>
-          <w:color w:val="385623" w:themeColor="accent6" w:themeShade="80"/>
-        </w:rPr>
-        <w:t>B</w:t>
-      </w:r>
-      <w:r>
-        <w:rPr>
-          <w:color w:val="385623" w:themeColor="accent6" w:themeShade="80"/>
-        </w:rPr>
-        <w:t>asecase value##</w:t>
-      </w:r>
-      <w:r>
-        <w:rPr>
-          <w:color w:val="385623" w:themeColor="accent6" w:themeShade="80"/>
-        </w:rPr>
-        <w:tab/>
-      </w:r>
-    </w:p>
-    <w:p>
-      <w:pPr>
-        <w:spacing w:after="0"/>
-        <w:ind w:left="1710" w:hanging="270"/>
-        <w:rPr>
-          <w:color w:val="385623" w:themeColor="accent6" w:themeShade="80"/>
-        </w:rPr>
-      </w:pPr>
-      <w:r>
-        <w:rPr>
-          <w:noProof/>
-          <w:color w:val="385623" w:themeColor="accent6" w:themeShade="80"/>
-        </w:rPr>
-        <mc:AlternateContent>
-          <mc:Choice Requires="wps">
-            <w:drawing>
-              <wp:inline distT="0" distB="0" distL="0" distR="0" wp14:anchorId="5DA45D1B" wp14:editId="0594C0DC">
-                <wp:extent cx="1261110" cy="247650"/>
-                <wp:effectExtent l="19050" t="38100" r="15240" b="38100"/>
-                <wp:docPr id="9" name="Rectangle: Rounded Corners 9"/>
-                <wp:cNvGraphicFramePr/>
-                <a:graphic xmlns:a="http://schemas.openxmlformats.org/drawingml/2006/main">
-                  <a:graphicData uri="http://schemas.microsoft.com/office/word/2010/wordprocessingShape">
-                    <wps:wsp>
-                      <wps:cNvSpPr/>
-                      <wps:spPr>
-                        <a:xfrm>
-                          <a:off x="0" y="0"/>
-                          <a:ext cx="1261110" cy="247650"/>
-                        </a:xfrm>
-                        <a:prstGeom prst="roundRect">
-                          <a:avLst>
-                            <a:gd name="adj" fmla="val 50000"/>
-                          </a:avLst>
-                        </a:prstGeom>
-                        <a:noFill/>
-                        <a:ln w="38100">
-                          <a:solidFill>
-                            <a:srgbClr val="C00000"/>
-                          </a:solidFill>
-                          <a:prstDash val="solid"/>
-                        </a:ln>
-                      </wps:spPr>
-                      <wps:style>
-                        <a:lnRef idx="2">
-                          <a:schemeClr val="accent1">
-                            <a:shade val="50000"/>
-                          </a:schemeClr>
-                        </a:lnRef>
-                        <a:fillRef idx="1">
-                          <a:schemeClr val="accent1"/>
-                        </a:fillRef>
-                        <a:effectRef idx="0">
-                          <a:schemeClr val="accent1"/>
-                        </a:effectRef>
-                        <a:fontRef idx="minor">
-                          <a:schemeClr val="lt1"/>
-                        </a:fontRef>
-                      </wps:style>
-                      <wps:bodyPr rot="0" spcFirstLastPara="0" vertOverflow="overflow" horzOverflow="overflow" vert="horz" wrap="square" lIns="91440" tIns="45720" rIns="91440" bIns="45720" numCol="1" spcCol="0" rtlCol="0" fromWordArt="0" anchor="ctr" anchorCtr="0" forceAA="0" compatLnSpc="1">
-                        <a:prstTxWarp prst="textNoShape">
-                          <a:avLst/>
-                        </a:prstTxWarp>
-                        <a:noAutofit/>
-                      </wps:bodyPr>
-                    </wps:wsp>
-                  </a:graphicData>
-                </a:graphic>
-              </wp:inline>
-            </w:drawing>
-          </mc:Choice>
-          <mc:Fallback>
-            <w:pict>
-              <v:roundrect w14:anchorId="6E4E5EA2" id="Rectangle: Rounded Corners 9" o:spid="_x0000_s1026" style="width:99.3pt;height:19.5pt;visibility:visible;mso-wrap-style:square;mso-left-percent:-10001;mso-top-percent:-10001;mso-position-horizontal:absolute;mso-position-horizontal-relative:char;mso-position-vertical:absolute;mso-position-vertical-relative:line;mso-left-percent:-10001;mso-top-percent:-10001;v-text-anchor:middle" arcsize=".5" o:gfxdata="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" filled="f" strokecolor="#c00000" strokeweight="3pt">
-                <v:stroke joinstyle="miter"/>
-                <w10:anchorlock/>
-              </v:roundrect>
-            </w:pict>
-          </mc:Fallback>
-        </mc:AlternateContent>
-      </w:r>
-      <w:r>
-        <w:rPr>
-          <w:color w:val="385623" w:themeColor="accent6" w:themeShade="80"/>
-        </w:rPr>
-        <w:t xml:space="preserve"> ##</w:t>
-      </w:r>
-      <w:proofErr w:type="gramStart"/>
-      <w:r>
-        <w:rPr>
-          <w:color w:val="385623" w:themeColor="accent6" w:themeShade="80"/>
-        </w:rPr>
-        <w:t>varname,g</w:t>
-      </w:r>
-      <w:proofErr w:type="gramEnd"/>
-      <w:r>
-        <w:rPr>
-          <w:color w:val="385623" w:themeColor="accent6" w:themeShade="80"/>
-        </w:rPr>
-        <w:t>2_txt,</w:t>
-      </w:r>
-      <w:r>
-        <w:rPr>
-          <w:color w:val="385623" w:themeColor="accent6" w:themeShade="80"/>
-        </w:rPr>
-        <w:t>B</w:t>
-      </w:r>
-      <w:r>
-        <w:rPr>
-          <w:color w:val="385623" w:themeColor="accent6" w:themeShade="80"/>
-        </w:rPr>
-        <w:t>asecase value##</w:t>
-      </w:r>
-    </w:p>
-    <w:p>
-      <w:pPr>
-        <w:spacing w:after="0"/>
-        <w:ind w:left="1710" w:hanging="270"/>
-        <w:rPr>
-          <w:color w:val="385623" w:themeColor="accent6" w:themeShade="80"/>
-        </w:rPr>
-      </w:pPr>
-      <w:r>
-        <w:rPr>
-          <w:noProof/>
-          <w:color w:val="385623" w:themeColor="accent6" w:themeShade="80"/>
-        </w:rPr>
-        <mc:AlternateContent>
-          <mc:Choice Requires="wps">
-            <w:drawing>
-              <wp:inline distT="0" distB="0" distL="0" distR="0" wp14:anchorId="36B7688D" wp14:editId="3532BEA4">
-                <wp:extent cx="1353820" cy="205105"/>
-                <wp:effectExtent l="38100" t="19050" r="36830" b="23495"/>
-                <wp:docPr id="11" name="Trapezoid 11"/>
-                <wp:cNvGraphicFramePr/>
-                <a:graphic xmlns:a="http://schemas.openxmlformats.org/drawingml/2006/main">
-                  <a:graphicData uri="http://schemas.microsoft.com/office/word/2010/wordprocessingShape">
-                    <wps:wsp>
-                      <wps:cNvSpPr/>
-                      <wps:spPr>
-                        <a:xfrm>
-                          <a:off x="0" y="0"/>
-                          <a:ext cx="1353820" cy="205105"/>
-                        </a:xfrm>
-                        <a:prstGeom prst="trapezoid">
-                          <a:avLst>
-                            <a:gd name="adj" fmla="val 55296"/>
-                          </a:avLst>
-                        </a:prstGeom>
-                        <a:noFill/>
-                        <a:ln w="38100">
-                          <a:solidFill>
-                            <a:schemeClr val="accent6">
-                              <a:lumMod val="75000"/>
-                            </a:schemeClr>
-                          </a:solidFill>
-                        </a:ln>
-                      </wps:spPr>
-                      <wps:style>
-                        <a:lnRef idx="2">
-                          <a:schemeClr val="accent1">
-                            <a:shade val="50000"/>
-                          </a:schemeClr>
-                        </a:lnRef>
-                        <a:fillRef idx="1">
-                          <a:schemeClr val="accent1"/>
-                        </a:fillRef>
-                        <a:effectRef idx="0">
-                          <a:schemeClr val="accent1"/>
-                        </a:effectRef>
-                        <a:fontRef idx="minor">
-                          <a:schemeClr val="lt1"/>
-                        </a:fontRef>
-                      </wps:style>
-                      <wps:bodyPr rot="0" spcFirstLastPara="0" vertOverflow="overflow" horzOverflow="overflow" vert="horz" wrap="square" lIns="91440" tIns="45720" rIns="91440" bIns="45720" numCol="1" spcCol="0" rtlCol="0" fromWordArt="0" anchor="ctr" anchorCtr="0" forceAA="0" compatLnSpc="1">
-                        <a:prstTxWarp prst="textNoShape">
-                          <a:avLst/>
-                        </a:prstTxWarp>
-                        <a:noAutofit/>
-                      </wps:bodyPr>
-                    </wps:wsp>
-                  </a:graphicData>
-                </a:graphic>
-              </wp:inline>
-            </w:drawing>
-          </mc:Choice>
-          <mc:Fallback>
-            <w:pict>
-              <v:shape w14:anchorId="2A4CAECC" id="Trapezoid 11" o:spid="_x0000_s1026" style="width:106.6pt;height:16.15pt;visibility:visible;mso-wrap-style:square;mso-left-percent:-10001;mso-top-percent:-10001;mso-position-horizontal:absolute;mso-position-horizontal-relative:char;mso-position-vertical:absolute;mso-position-vertical-relative:line;mso-left-percent:-10001;mso-top-percent:-10001;v-text-anchor:middle" coordsize="1353820,205105" o:gfxdata="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" path="m,205105l113415,,1240405,r113415,205105l,205105xe" filled="f" strokecolor="#538135 [2409]" strokeweight="3pt">
-                <v:stroke joinstyle="miter"/>
-                <v:path arrowok="t" o:connecttype="custom" o:connectlocs="0,205105;113415,0;1240405,0;1353820,205105;0,205105" o:connectangles="0,0,0,0,0"/>
-                <w10:anchorlock/>
-              </v:shape>
-            </w:pict>
-          </mc:Fallback>
-        </mc:AlternateContent>
-      </w:r>
-      <w:r>
-        <w:rPr>
-          <w:color w:val="385623" w:themeColor="accent6" w:themeShade="80"/>
-        </w:rPr>
-        <w:t xml:space="preserve"> ##</w:t>
-      </w:r>
-      <w:proofErr w:type="gramStart"/>
-      <w:r>
-        <w:rPr>
-          <w:color w:val="385623" w:themeColor="accent6" w:themeShade="80"/>
-        </w:rPr>
-        <w:t>varname,g</w:t>
-      </w:r>
-      <w:proofErr w:type="gramEnd"/>
-      <w:r>
-        <w:rPr>
-          <w:color w:val="385623" w:themeColor="accent6" w:themeShade="80"/>
-        </w:rPr>
-        <w:t>3_txt,</w:t>
-      </w:r>
-      <w:r>
-        <w:rPr>
-          <w:color w:val="385623" w:themeColor="accent6" w:themeShade="80"/>
-        </w:rPr>
-        <w:t>B</w:t>
-      </w:r>
-      <w:r>
-        <w:rPr>
-          <w:color w:val="385623" w:themeColor="accent6" w:themeShade="80"/>
-        </w:rPr>
-        <w:t>asecase value##</w:t>
-      </w:r>
-    </w:p>
-    <w:p>
-      <w:pPr>
-        <w:spacing w:after="0"/>
-        <w:ind w:left="1170" w:hanging="270"/>
-        <w:rPr>
-          <w:color w:val="385623" w:themeColor="accent6" w:themeShade="80"/>
-        </w:rPr>
-      </w:pPr>
-    </w:p>
-    <w:p>
-      <w:pPr>
-        <w:spacing w:after="0"/>
-        <w:ind w:left="1170" w:hanging="270"/>
-        <w:rPr>
-          <w:color w:val="385623" w:themeColor="accent6" w:themeShade="80"/>
-        </w:rPr>
-      </w:pPr>
-      <w:r>
-        <w:rPr>
-          <w:color w:val="385623" w:themeColor="accent6" w:themeShade="80"/>
-        </w:rPr>
-        <w:t xml:space="preserve">Replace the </w:t>
-      </w:r>
-      <w:proofErr w:type="spellStart"/>
-      <w:r>
-        <w:rPr>
-          <w:color w:val="385623" w:themeColor="accent6" w:themeShade="80"/>
-        </w:rPr>
-        <w:t>varname</w:t>
-      </w:r>
-      <w:proofErr w:type="spellEnd"/>
-      <w:r>
-        <w:rPr>
-          <w:color w:val="385623" w:themeColor="accent6" w:themeShade="80"/>
-        </w:rPr>
-        <w:t xml:space="preserve"> and the </w:t>
-      </w:r>
-      <w:proofErr w:type="spellStart"/>
-      <w:r>
-        <w:rPr>
-          <w:color w:val="385623" w:themeColor="accent6" w:themeShade="80"/>
-        </w:rPr>
-        <w:t>Bacecase</w:t>
-      </w:r>
-      <w:proofErr w:type="spellEnd"/>
-      <w:r>
-        <w:rPr>
-          <w:color w:val="385623" w:themeColor="accent6" w:themeShade="80"/>
-        </w:rPr>
-        <w:t xml:space="preserve"> values.  You may only use a total of 3 game variables that must be of type g1_???, g2_??? And g3_???  - where ??? is either txt of num.  You can change the box length to fit the longest word of the options for that variable, but do not change its format or layout options.</w:t>
-      </w:r>
-    </w:p>
-    <w:p>
-      <w:pPr>
-        <w:spacing w:after="0"/>
-        <w:ind w:left="720" w:hanging="270"/>
-        <w:rPr>
-          <w:color w:val="385623" w:themeColor="accent6" w:themeShade="80"/>
-        </w:rPr>
-      </w:pPr>
-    </w:p>
-    <w:p>
-      <w:pPr>
-        <w:spacing w:after="0"/>
-        <w:ind w:left="720" w:hanging="270"/>
-        <w:rPr>
-          <w:color w:val="385623" w:themeColor="accent6" w:themeShade="80"/>
-        </w:rPr>
-      </w:pPr>
-      <w:r>
-        <w:rPr>
-          <w:color w:val="385623" w:themeColor="accent6" w:themeShade="80"/>
-        </w:rPr>
-        <w:t>2</w:t>
-      </w:r>
-      <w:r>
-        <w:rPr>
-          <w:color w:val="385623" w:themeColor="accent6" w:themeShade="80"/>
-        </w:rPr>
-        <w:t>) Add different higher level qualitative questions at the end of the problem</w:t>
-      </w:r>
-      <w:r>
-        <w:rPr>
-          <w:color w:val="385623" w:themeColor="accent6" w:themeShade="80"/>
-        </w:rPr>
-        <w:t xml:space="preserve"> for non-game problems</w:t>
-      </w:r>
-      <w:r>
-        <w:rPr>
-          <w:color w:val="385623" w:themeColor="accent6" w:themeShade="80"/>
-        </w:rPr>
-        <w:t xml:space="preserve">. </w:t>
-      </w:r>
-    </w:p>
-    <w:p>
-      <w:pPr>
-        <w:spacing w:after="0"/>
-        <w:ind w:left="720" w:hanging="270"/>
-        <w:rPr>
-          <w:color w:val="385623" w:themeColor="accent6" w:themeShade="80"/>
-        </w:rPr>
-      </w:pPr>
-      <w:r>
-        <w:rPr>
-          <w:color w:val="385623" w:themeColor="accent6" w:themeShade="80"/>
-        </w:rPr>
-        <w:t>3</w:t>
-      </w:r>
-      <w:r>
-        <w:rPr>
-          <w:color w:val="385623" w:themeColor="accent6" w:themeShade="80"/>
-        </w:rPr>
-        <w:t>)</w:t>
-      </w:r>
-      <w:r>
-        <w:rPr>
-          <w:color w:val="385623" w:themeColor="accent6" w:themeShade="80"/>
-        </w:rPr>
-        <w:t xml:space="preserve"> </w:t>
-      </w:r>
-      <w:r>
-        <w:rPr>
-          <w:color w:val="385623" w:themeColor="accent6" w:themeShade="80"/>
-        </w:rPr>
-        <w:t>Delete these directions</w:t>
-      </w:r>
-      <w:r>
-        <w:rPr>
-          <w:color w:val="385623" w:themeColor="accent6" w:themeShade="80"/>
-        </w:rPr>
-        <w:t xml:space="preserve"> </w:t>
-      </w:r>
-      <w:r>
-        <w:rPr>
-          <w:color w:val="385623" w:themeColor="accent6" w:themeShade="80"/>
-        </w:rPr>
-        <w:t xml:space="preserve">Open the </w:t>
-      </w:r>
-      <w:proofErr w:type="spellStart"/>
-      <w:r>
-        <w:rPr>
-          <w:color w:val="385623" w:themeColor="accent6" w:themeShade="80"/>
-        </w:rPr>
-        <w:t>Q</w:t>
-      </w:r>
-      <w:r>
-        <w:rPr>
-          <w:color w:val="385623" w:themeColor="accent6" w:themeShade="80"/>
-        </w:rPr>
-        <w:t>RP</w:t>
-      </w:r>
-      <w:r>
-        <w:rPr>
-          <w:color w:val="385623" w:themeColor="accent6" w:themeShade="80"/>
-        </w:rPr>
-        <w:t>Solution</w:t>
-      </w:r>
-      <w:proofErr w:type="spellEnd"/>
-      <w:r>
-        <w:rPr>
-          <w:color w:val="385623" w:themeColor="accent6" w:themeShade="80"/>
-        </w:rPr>
-        <w:t xml:space="preserve"> </w:t>
-      </w:r>
-      <w:r>
-        <w:rPr>
-          <w:color w:val="385623" w:themeColor="accent6" w:themeShade="80"/>
-        </w:rPr>
-        <w:t>template.  –This bring the variable names into the solution template.</w:t>
-      </w:r>
-    </w:p>
-    <w:p>
-      <w:pPr>
-        <w:spacing w:after="0"/>
-        <w:ind w:left="720" w:hanging="270"/>
-        <w:rPr>
-          <w:color w:val="385623" w:themeColor="accent6" w:themeShade="80"/>
-        </w:rPr>
-      </w:pPr>
-      <w:r>
-        <w:rPr>
-          <w:color w:val="385623" w:themeColor="accent6" w:themeShade="80"/>
-        </w:rPr>
-        <w:t>4</w:t>
-      </w:r>
-      <w:r>
-        <w:rPr>
-          <w:color w:val="385623" w:themeColor="accent6" w:themeShade="80"/>
-        </w:rPr>
-        <w:t xml:space="preserve">) solve the problem – see </w:t>
-      </w:r>
-      <w:proofErr w:type="spellStart"/>
-      <w:r>
-        <w:rPr>
-          <w:color w:val="385623" w:themeColor="accent6" w:themeShade="80"/>
-        </w:rPr>
-        <w:t>QRPsolve</w:t>
-      </w:r>
-      <w:proofErr w:type="spellEnd"/>
-      <w:r>
-        <w:rPr>
-          <w:color w:val="385623" w:themeColor="accent6" w:themeShade="80"/>
-        </w:rPr>
-        <w:t xml:space="preserve"> template for directions on this.  </w:t>
-      </w:r>
-    </w:p>
-    <w:p>
-      <w:pPr>
-        <w:spacing w:after="0"/>
-        <w:ind w:left="720" w:hanging="270"/>
-        <w:rPr>
-          <w:color w:val="385623" w:themeColor="accent6" w:themeShade="80"/>
-        </w:rPr>
-      </w:pPr>
-      <w:r>
-        <w:rPr>
-          <w:color w:val="385623" w:themeColor="accent6" w:themeShade="80"/>
-        </w:rPr>
-        <w:t>5</w:t>
-      </w:r>
-      <w:r>
-        <w:rPr>
-          <w:color w:val="385623" w:themeColor="accent6" w:themeShade="80"/>
-        </w:rPr>
-        <w:t xml:space="preserve">) Run Prep macro in </w:t>
-      </w:r>
-      <w:proofErr w:type="spellStart"/>
-      <w:r>
-        <w:rPr>
-          <w:color w:val="385623" w:themeColor="accent6" w:themeShade="80"/>
-        </w:rPr>
-        <w:t>QRPSolve</w:t>
-      </w:r>
-      <w:proofErr w:type="spellEnd"/>
-      <w:r>
-        <w:rPr>
-          <w:color w:val="385623" w:themeColor="accent6" w:themeShade="80"/>
-        </w:rPr>
-        <w:t xml:space="preserve"> template to </w:t>
-      </w:r>
-      <w:r>
-        <w:rPr>
-          <w:color w:val="385623" w:themeColor="accent6" w:themeShade="80"/>
-        </w:rPr>
-        <w:t xml:space="preserve">prep this document and I/O </w:t>
-      </w:r>
-      <w:r>
-        <w:rPr>
-          <w:color w:val="385623" w:themeColor="accent6" w:themeShade="80"/>
-        </w:rPr>
-        <w:t xml:space="preserve">files for upload </w:t>
-      </w:r>
-    </w:p>
-    <w:p>
-      <w:pPr>
-        <w:spacing w:after="0"/>
-        <w:ind w:left="720" w:hanging="270"/>
-        <w:rPr>
-          <w:color w:val="385623" w:themeColor="accent6" w:themeShade="80"/>
-        </w:rPr>
-      </w:pPr>
-      <w:r>
-        <w:rPr>
-          <w:color w:val="385623" w:themeColor="accent6" w:themeShade="80"/>
-        </w:rPr>
-        <w:lastRenderedPageBreak/>
-        <w:t>6</w:t>
-      </w:r>
-      <w:bookmarkStart w:id="1" w:name="_GoBack"/>
-      <w:bookmarkEnd w:id="1"/>
-      <w:r>
-        <w:rPr>
-          <w:color w:val="385623" w:themeColor="accent6" w:themeShade="80"/>
-        </w:rPr>
-        <w:t xml:space="preserve">) </w:t>
-      </w:r>
-      <w:r>
-        <w:rPr>
-          <w:color w:val="385623" w:themeColor="accent6" w:themeShade="80"/>
-        </w:rPr>
-        <w:t>U</w:t>
-      </w:r>
-      <w:r>
-        <w:rPr>
-          <w:color w:val="385623" w:themeColor="accent6" w:themeShade="80"/>
-        </w:rPr>
-        <w:t xml:space="preserve">pload </w:t>
-      </w:r>
-      <w:r>
-        <w:rPr>
-          <w:color w:val="385623" w:themeColor="accent6" w:themeShade="80"/>
-        </w:rPr>
-        <w:t xml:space="preserve">required files to </w:t>
-      </w:r>
-      <w:proofErr w:type="spellStart"/>
-      <w:r>
-        <w:rPr>
-          <w:color w:val="385623" w:themeColor="accent6" w:themeShade="80"/>
-        </w:rPr>
-        <w:t>QRPproblems</w:t>
-      </w:r>
-      <w:proofErr w:type="spellEnd"/>
-      <w:r>
-        <w:rPr>
-          <w:color w:val="385623" w:themeColor="accent6" w:themeShade="80"/>
-        </w:rPr>
-        <w:t xml:space="preserve"> web site and </w:t>
-      </w:r>
-      <w:r>
-        <w:rPr>
-          <w:color w:val="385623" w:themeColor="accent6" w:themeShade="80"/>
-        </w:rPr>
-        <w:t>provide metadata</w:t>
-      </w:r>
-      <w:r>
-        <w:rPr>
-          <w:color w:val="385623" w:themeColor="accent6" w:themeShade="80"/>
-        </w:rPr>
-        <w:t xml:space="preserve">.  </w:t>
-      </w:r>
-      <w:r>
-        <w:rPr>
-          <w:color w:val="385623" w:themeColor="accent6" w:themeShade="80"/>
-        </w:rPr>
-        <w:t xml:space="preserve">A simple example is shown </w:t>
-      </w:r>
-      <w:proofErr w:type="gramStart"/>
-      <w:r>
-        <w:rPr>
-          <w:color w:val="385623" w:themeColor="accent6" w:themeShade="80"/>
-        </w:rPr>
-        <w:t>below</w:t>
-      </w:r>
-      <w:proofErr w:type="gramEnd"/>
-      <w:r>
-        <w:rPr>
-          <w:color w:val="385623" w:themeColor="accent6" w:themeShade="80"/>
-        </w:rPr>
-        <w:t xml:space="preserve"> and this can be deleted or replaced</w:t>
-      </w:r>
-      <w:r>
-        <w:rPr>
-          <w:color w:val="385623" w:themeColor="accent6" w:themeShade="80"/>
-        </w:rPr>
-        <w:t>:</w:t>
-      </w:r>
-    </w:p>
-    <w:p>
-      <w:pPr>
-        <w:spacing w:after="0"/>
-        <w:ind w:left="720" w:hanging="270"/>
-        <w:rPr>
-          <w:color w:val="385623" w:themeColor="accent6" w:themeShade="80"/>
-        </w:rPr>
-      </w:pPr>
-      <w:r>
-        <w:rPr>
-          <w:color w:val="385623" w:themeColor="accent6" w:themeShade="80"/>
-        </w:rPr>
-        <w:t xml:space="preserve">- Note anything included </w:t>
-      </w:r>
-      <w:r>
-        <w:rPr>
-          <w:color w:val="385623" w:themeColor="accent6" w:themeShade="80"/>
-        </w:rPr>
-        <w:t>between</w:t>
-      </w:r>
-      <w:r>
-        <w:rPr>
-          <w:color w:val="385623" w:themeColor="accent6" w:themeShade="80"/>
-        </w:rPr>
-        <w:t xml:space="preserve"> the </w:t>
-      </w:r>
-      <w:r>
-        <w:rPr>
-          <w:color w:val="385623" w:themeColor="accent6" w:themeShade="80"/>
-        </w:rPr>
-        <w:t>t</w:t>
-      </w:r>
-      <w:r>
-        <w:rPr>
-          <w:color w:val="385623" w:themeColor="accent6" w:themeShade="80"/>
-        </w:rPr>
-        <w:t>==</w:t>
-      </w:r>
-      <w:r>
-        <w:rPr>
-          <w:color w:val="385623" w:themeColor="accent6" w:themeShade="80"/>
-        </w:rPr>
-        <w:t xml:space="preserve"> </w:t>
-      </w:r>
-      <w:r>
-        <w:rPr>
-          <w:color w:val="385623" w:themeColor="accent6" w:themeShade="80"/>
-        </w:rPr>
-        <w:t>and ==</w:t>
-      </w:r>
-      <w:r>
-        <w:rPr>
-          <w:color w:val="385623" w:themeColor="accent6" w:themeShade="80"/>
-        </w:rPr>
-        <w:t>t</w:t>
-      </w:r>
-      <w:r>
-        <w:rPr>
-          <w:color w:val="385623" w:themeColor="accent6" w:themeShade="80"/>
-        </w:rPr>
-        <w:t xml:space="preserve"> will be included</w:t>
-      </w:r>
-      <w:r>
-        <w:rPr>
-          <w:color w:val="385623" w:themeColor="accent6" w:themeShade="80"/>
-        </w:rPr>
-        <w:t xml:space="preserve"> with the base case values </w:t>
-      </w:r>
-      <w:r>
-        <w:rPr>
-          <w:color w:val="385623" w:themeColor="accent6" w:themeShade="80"/>
-        </w:rPr>
-        <w:t xml:space="preserve">in the </w:t>
-      </w:r>
-      <w:r>
-        <w:rPr>
-          <w:color w:val="385623" w:themeColor="accent6" w:themeShade="80"/>
-        </w:rPr>
-        <w:t xml:space="preserve">area denoted by </w:t>
-      </w:r>
-      <w:r>
-        <w:rPr>
-          <w:color w:val="385623" w:themeColor="accent6" w:themeShade="80"/>
-        </w:rPr>
-        <w:t>u</w:t>
-      </w:r>
-      <w:r>
-        <w:rPr>
-          <w:color w:val="385623" w:themeColor="accent6" w:themeShade="80"/>
-        </w:rPr>
-        <w:t>==</w:t>
-      </w:r>
-      <w:r>
-        <w:rPr>
-          <w:color w:val="385623" w:themeColor="accent6" w:themeShade="80"/>
-        </w:rPr>
-        <w:t xml:space="preserve"> and ==</w:t>
-      </w:r>
-      <w:r>
-        <w:rPr>
-          <w:color w:val="385623" w:themeColor="accent6" w:themeShade="80"/>
-        </w:rPr>
-        <w:t>u</w:t>
-      </w:r>
-      <w:r>
-        <w:rPr>
-          <w:color w:val="385623" w:themeColor="accent6" w:themeShade="80"/>
-        </w:rPr>
-        <w:t xml:space="preserve"> </w:t>
-      </w:r>
-      <w:r>
-        <w:rPr>
-          <w:color w:val="385623" w:themeColor="accent6" w:themeShade="80"/>
-        </w:rPr>
-        <w:t>in the final version</w:t>
-      </w:r>
-      <w:r>
-        <w:rPr>
-          <w:color w:val="385623" w:themeColor="accent6" w:themeShade="80"/>
-        </w:rPr>
-        <w:t xml:space="preserve">.  </w:t>
-      </w:r>
-      <w:r>
-        <w:rPr>
-          <w:color w:val="385623" w:themeColor="accent6" w:themeShade="80"/>
-        </w:rPr>
-        <w:t>v</w:t>
-      </w:r>
-      <w:r>
-        <w:rPr>
-          <w:color w:val="385623" w:themeColor="accent6" w:themeShade="80"/>
-        </w:rPr>
-        <w:t>== ==</w:t>
-      </w:r>
-      <w:r>
-        <w:rPr>
-          <w:color w:val="385623" w:themeColor="accent6" w:themeShade="80"/>
-        </w:rPr>
-        <w:t>v</w:t>
-      </w:r>
-      <w:r>
-        <w:rPr>
-          <w:color w:val="385623" w:themeColor="accent6" w:themeShade="80"/>
-        </w:rPr>
-        <w:t xml:space="preserve"> denotes the header and will be only included on the first page of a multi problem assignment.  w==  ==w denotes the written response area that must be graded by a human</w:t>
-      </w:r>
-      <w:r>
-        <w:rPr>
-          <w:color w:val="385623" w:themeColor="accent6" w:themeShade="80"/>
-        </w:rPr>
-        <w:t xml:space="preserve"> or eliminated in the game version.</w:t>
+        <w:t>=w denotes the written response area that must be graded by a human</w:t>
+      </w:r>
+      <w:r>
+        <w:rPr>
+          <w:color w:val="385623" w:themeColor="accent6" w:themeShade="80"/>
+        </w:rPr>
+        <w:t>.</w:t>
       </w:r>
     </w:p>
     <w:p>
@@ -1957,13 +1092,7 @@
         <w:t>,</w:t>
       </w:r>
       <w:r>
-        <w:t xml:space="preserve"> had a diameter of ##diam,</w:t>
-      </w:r>
-      <w:r>
-        <w:t>g1_</w:t>
-      </w:r>
-      <w:r>
-        <w:t>num,</w:t>
+        <w:t xml:space="preserve"> had a diameter of ##diam,num,</w:t>
       </w:r>
       <w:r>
         <w:t>1</w:t>
@@ -2006,7 +1135,7 @@
         <w:t xml:space="preserve">## </w:t>
       </w:r>
       <w:r>
-        <w:t>costs $##price,g2_ num,2.14## per pound, d</w:t>
+        <w:t>costs $##price,num,2.14## per pound, d</w:t>
       </w:r>
       <w:r>
         <w:t>etermine the</w:t>
@@ -2450,7 +1579,12 @@
       </w:pPr>
     </w:p>
     <w:sectPr>
-      <w:headerReference w:type="first" r:id="rId7"/>
+      <w:headerReference w:type="even" r:id="rId7"/>
+      <w:headerReference w:type="default" r:id="rId8"/>
+      <w:footerReference w:type="even" r:id="rId9"/>
+      <w:footerReference w:type="default" r:id="rId10"/>
+      <w:headerReference w:type="first" r:id="rId11"/>
+      <w:footerReference w:type="first" r:id="rId12"/>
       <w:pgSz w:w="12240" w:h="15840"/>
       <w:pgMar w:top="1440" w:right="1080" w:bottom="1440" w:left="1080" w:header="720" w:footer="720" w:gutter="0"/>
       <w:cols w:space="720"/>
@@ -2486,6 +1620,36 @@
 </w:endnotes>
 </file>
 
+<file path=word/footer1.xml><?xml version="1.0" encoding="utf-8"?>
+<w:ftr xmlns:wpc="http://schemas.microsoft.com/office/word/2010/wordprocessingCanvas" xmlns:cx="http://schemas.microsoft.com/office/drawing/2014/chartex" xmlns:cx1="http://schemas.microsoft.com/office/drawing/2015/9/8/chartex" xmlns:cx2="http://schemas.microsoft.com/office/drawing/2015/10/21/chartex" xmlns:cx3="http://schemas.microsoft.com/office/drawing/2016/5/9/chartex" xmlns:cx4="http://schemas.microsoft.com/office/drawing/2016/5/10/chartex" xmlns:cx5="http://schemas.microsoft.com/office/drawing/2016/5/11/chartex" xmlns:cx6="http://schemas.microsoft.com/office/drawing/2016/5/12/chartex" xmlns:cx7="http://schemas.microsoft.com/office/drawing/2016/5/13/chartex" xmlns:cx8="http://schemas.microsoft.com/office/drawing/2016/5/14/chartex" xmlns:mc="http://schemas.openxmlformats.org/markup-compatibility/2006" xmlns:aink="http://schemas.microsoft.com/office/drawing/2016/ink" xmlns:am3d="http://schemas.microsoft.com/office/drawing/2017/model3d" xmlns:o="urn:schemas-microsoft-com:office:office" xmlns:r="http://schemas.openxmlformats.org/officeDocument/2006/relationships" xmlns:m="http://schemas.openxmlformats.org/officeDocument/2006/math" xmlns:v="urn:schemas-microsoft-com:vml" xmlns:wp14="http://schemas.microsoft.com/office/word/2010/wordprocessingDrawing" xmlns:wp="http://schemas.openxmlformats.org/drawingml/2006/wordprocessingDrawing" xmlns:w10="urn:schemas-microsoft-com:office:word" xmlns:w="http://schemas.openxmlformats.org/wordprocessingml/2006/main" xmlns:w14="http://schemas.microsoft.com/office/word/2010/wordml" xmlns:w15="http://schemas.microsoft.com/office/word/2012/wordml" xmlns:w16cid="http://schemas.microsoft.com/office/word/2016/wordml/cid" xmlns:w16se="http://schemas.microsoft.com/office/word/2015/wordml/symex" xmlns:wpg="http://schemas.microsoft.com/office/word/2010/wordprocessingGroup" xmlns:wpi="http://schemas.microsoft.com/office/word/2010/wordprocessingInk" xmlns:wne="http://schemas.microsoft.com/office/word/2006/wordml" xmlns:wps="http://schemas.microsoft.com/office/word/2010/wordprocessingShape" mc:Ignorable="w14 w15 w16se w16cid wp14">
+  <w:p>
+    <w:pPr>
+      <w:pStyle w:val="Footer"/>
+    </w:pPr>
+  </w:p>
+</w:ftr>
+</file>
+
+<file path=word/footer2.xml><?xml version="1.0" encoding="utf-8"?>
+<w:ftr xmlns:wpc="http://schemas.microsoft.com/office/word/2010/wordprocessingCanvas" xmlns:cx="http://schemas.microsoft.com/office/drawing/2014/chartex" xmlns:cx1="http://schemas.microsoft.com/office/drawing/2015/9/8/chartex" xmlns:cx2="http://schemas.microsoft.com/office/drawing/2015/10/21/chartex" xmlns:cx3="http://schemas.microsoft.com/office/drawing/2016/5/9/chartex" xmlns:cx4="http://schemas.microsoft.com/office/drawing/2016/5/10/chartex" xmlns:cx5="http://schemas.microsoft.com/office/drawing/2016/5/11/chartex" xmlns:cx6="http://schemas.microsoft.com/office/drawing/2016/5/12/chartex" xmlns:cx7="http://schemas.microsoft.com/office/drawing/2016/5/13/chartex" xmlns:cx8="http://schemas.microsoft.com/office/drawing/2016/5/14/chartex" xmlns:mc="http://schemas.openxmlformats.org/markup-compatibility/2006" xmlns:aink="http://schemas.microsoft.com/office/drawing/2016/ink" xmlns:am3d="http://schemas.microsoft.com/office/drawing/2017/model3d" xmlns:o="urn:schemas-microsoft-com:office:office" xmlns:r="http://schemas.openxmlformats.org/officeDocument/2006/relationships" xmlns:m="http://schemas.openxmlformats.org/officeDocument/2006/math" xmlns:v="urn:schemas-microsoft-com:vml" xmlns:wp14="http://schemas.microsoft.com/office/word/2010/wordprocessingDrawing" xmlns:wp="http://schemas.openxmlformats.org/drawingml/2006/wordprocessingDrawing" xmlns:w10="urn:schemas-microsoft-com:office:word" xmlns:w="http://schemas.openxmlformats.org/wordprocessingml/2006/main" xmlns:w14="http://schemas.microsoft.com/office/word/2010/wordml" xmlns:w15="http://schemas.microsoft.com/office/word/2012/wordml" xmlns:w16cid="http://schemas.microsoft.com/office/word/2016/wordml/cid" xmlns:w16se="http://schemas.microsoft.com/office/word/2015/wordml/symex" xmlns:wpg="http://schemas.microsoft.com/office/word/2010/wordprocessingGroup" xmlns:wpi="http://schemas.microsoft.com/office/word/2010/wordprocessingInk" xmlns:wne="http://schemas.microsoft.com/office/word/2006/wordml" xmlns:wps="http://schemas.microsoft.com/office/word/2010/wordprocessingShape" mc:Ignorable="w14 w15 w16se w16cid wp14">
+  <w:p>
+    <w:pPr>
+      <w:pStyle w:val="Footer"/>
+    </w:pPr>
+  </w:p>
+</w:ftr>
+</file>
+
+<file path=word/footer3.xml><?xml version="1.0" encoding="utf-8"?>
+<w:ftr xmlns:wpc="http://schemas.microsoft.com/office/word/2010/wordprocessingCanvas" xmlns:cx="http://schemas.microsoft.com/office/drawing/2014/chartex" xmlns:cx1="http://schemas.microsoft.com/office/drawing/2015/9/8/chartex" xmlns:cx2="http://schemas.microsoft.com/office/drawing/2015/10/21/chartex" xmlns:cx3="http://schemas.microsoft.com/office/drawing/2016/5/9/chartex" xmlns:cx4="http://schemas.microsoft.com/office/drawing/2016/5/10/chartex" xmlns:cx5="http://schemas.microsoft.com/office/drawing/2016/5/11/chartex" xmlns:cx6="http://schemas.microsoft.com/office/drawing/2016/5/12/chartex" xmlns:cx7="http://schemas.microsoft.com/office/drawing/2016/5/13/chartex" xmlns:cx8="http://schemas.microsoft.com/office/drawing/2016/5/14/chartex" xmlns:mc="http://schemas.openxmlformats.org/markup-compatibility/2006" xmlns:aink="http://schemas.microsoft.com/office/drawing/2016/ink" xmlns:am3d="http://schemas.microsoft.com/office/drawing/2017/model3d" xmlns:o="urn:schemas-microsoft-com:office:office" xmlns:r="http://schemas.openxmlformats.org/officeDocument/2006/relationships" xmlns:m="http://schemas.openxmlformats.org/officeDocument/2006/math" xmlns:v="urn:schemas-microsoft-com:vml" xmlns:wp14="http://schemas.microsoft.com/office/word/2010/wordprocessingDrawing" xmlns:wp="http://schemas.openxmlformats.org/drawingml/2006/wordprocessingDrawing" xmlns:w10="urn:schemas-microsoft-com:office:word" xmlns:w="http://schemas.openxmlformats.org/wordprocessingml/2006/main" xmlns:w14="http://schemas.microsoft.com/office/word/2010/wordml" xmlns:w15="http://schemas.microsoft.com/office/word/2012/wordml" xmlns:w16cid="http://schemas.microsoft.com/office/word/2016/wordml/cid" xmlns:w16se="http://schemas.microsoft.com/office/word/2015/wordml/symex" xmlns:wpg="http://schemas.microsoft.com/office/word/2010/wordprocessingGroup" xmlns:wpi="http://schemas.microsoft.com/office/word/2010/wordprocessingInk" xmlns:wne="http://schemas.microsoft.com/office/word/2006/wordml" xmlns:wps="http://schemas.microsoft.com/office/word/2010/wordprocessingShape" mc:Ignorable="w14 w15 w16se w16cid wp14">
+  <w:p>
+    <w:pPr>
+      <w:pStyle w:val="Footer"/>
+    </w:pPr>
+  </w:p>
+</w:ftr>
+</file>
+
 <file path=word/footnotes.xml><?xml version="1.0" encoding="utf-8"?>
 <w:footnotes xmlns:wpc="http://schemas.microsoft.com/office/word/2010/wordprocessingCanvas" xmlns:cx="http://schemas.microsoft.com/office/drawing/2014/chartex" xmlns:cx1="http://schemas.microsoft.com/office/drawing/2015/9/8/chartex" xmlns:cx2="http://schemas.microsoft.com/office/drawing/2015/10/21/chartex" xmlns:cx3="http://schemas.microsoft.com/office/drawing/2016/5/9/chartex" xmlns:cx4="http://schemas.microsoft.com/office/drawing/2016/5/10/chartex" xmlns:cx5="http://schemas.microsoft.com/office/drawing/2016/5/11/chartex" xmlns:cx6="http://schemas.microsoft.com/office/drawing/2016/5/12/chartex" xmlns:cx7="http://schemas.microsoft.com/office/drawing/2016/5/13/chartex" xmlns:cx8="http://schemas.microsoft.com/office/drawing/2016/5/14/chartex" xmlns:mc="http://schemas.openxmlformats.org/markup-compatibility/2006" xmlns:aink="http://schemas.microsoft.com/office/drawing/2016/ink" xmlns:am3d="http://schemas.microsoft.com/office/drawing/2017/model3d" xmlns:o="urn:schemas-microsoft-com:office:office" xmlns:r="http://schemas.openxmlformats.org/officeDocument/2006/relationships" xmlns:m="http://schemas.openxmlformats.org/officeDocument/2006/math" xmlns:v="urn:schemas-microsoft-com:vml" xmlns:wp14="http://schemas.microsoft.com/office/word/2010/wordprocessingDrawing" xmlns:wp="http://schemas.openxmlformats.org/drawingml/2006/wordprocessingDrawing" xmlns:w10="urn:schemas-microsoft-com:office:word" xmlns:w="http://schemas.openxmlformats.org/wordprocessingml/2006/main" xmlns:w14="http://schemas.microsoft.com/office/word/2010/wordml" xmlns:w15="http://schemas.microsoft.com/office/word/2012/wordml" xmlns:w16cid="http://schemas.microsoft.com/office/word/2016/wordml/cid" xmlns:w16se="http://schemas.microsoft.com/office/word/2015/wordml/symex" xmlns:wpg="http://schemas.microsoft.com/office/word/2010/wordprocessingGroup" xmlns:wpi="http://schemas.microsoft.com/office/word/2010/wordprocessingInk" xmlns:wne="http://schemas.microsoft.com/office/word/2006/wordml" xmlns:wps="http://schemas.microsoft.com/office/word/2010/wordprocessingShape" mc:Ignorable="w14 w15 w16se w16cid wp14">
   <w:footnote w:type="separator" w:id="-1">
@@ -2512,6 +1676,26 @@
 </file>
 
 <file path=word/header1.xml><?xml version="1.0" encoding="utf-8"?>
+<w:hdr xmlns:wpc="http://schemas.microsoft.com/office/word/2010/wordprocessingCanvas" xmlns:cx="http://schemas.microsoft.com/office/drawing/2014/chartex" xmlns:cx1="http://schemas.microsoft.com/office/drawing/2015/9/8/chartex" xmlns:cx2="http://schemas.microsoft.com/office/drawing/2015/10/21/chartex" xmlns:cx3="http://schemas.microsoft.com/office/drawing/2016/5/9/chartex" xmlns:cx4="http://schemas.microsoft.com/office/drawing/2016/5/10/chartex" xmlns:cx5="http://schemas.microsoft.com/office/drawing/2016/5/11/chartex" xmlns:cx6="http://schemas.microsoft.com/office/drawing/2016/5/12/chartex" xmlns:cx7="http://schemas.microsoft.com/office/drawing/2016/5/13/chartex" xmlns:cx8="http://schemas.microsoft.com/office/drawing/2016/5/14/chartex" xmlns:mc="http://schemas.openxmlformats.org/markup-compatibility/2006" xmlns:aink="http://schemas.microsoft.com/office/drawing/2016/ink" xmlns:am3d="http://schemas.microsoft.com/office/drawing/2017/model3d" xmlns:o="urn:schemas-microsoft-com:office:office" xmlns:r="http://schemas.openxmlformats.org/officeDocument/2006/relationships" xmlns:m="http://schemas.openxmlformats.org/officeDocument/2006/math" xmlns:v="urn:schemas-microsoft-com:vml" xmlns:wp14="http://schemas.microsoft.com/office/word/2010/wordprocessingDrawing" xmlns:wp="http://schemas.openxmlformats.org/drawingml/2006/wordprocessingDrawing" xmlns:w10="urn:schemas-microsoft-com:office:word" xmlns:w="http://schemas.openxmlformats.org/wordprocessingml/2006/main" xmlns:w14="http://schemas.microsoft.com/office/word/2010/wordml" xmlns:w15="http://schemas.microsoft.com/office/word/2012/wordml" xmlns:w16cid="http://schemas.microsoft.com/office/word/2016/wordml/cid" xmlns:w16se="http://schemas.microsoft.com/office/word/2015/wordml/symex" xmlns:wpg="http://schemas.microsoft.com/office/word/2010/wordprocessingGroup" xmlns:wpi="http://schemas.microsoft.com/office/word/2010/wordprocessingInk" xmlns:wne="http://schemas.microsoft.com/office/word/2006/wordml" xmlns:wps="http://schemas.microsoft.com/office/word/2010/wordprocessingShape" mc:Ignorable="w14 w15 w16se w16cid wp14">
+  <w:p>
+    <w:pPr>
+      <w:pStyle w:val="Header"/>
+    </w:pPr>
+  </w:p>
+</w:hdr>
+</file>
+
+<file path=word/header2.xml><?xml version="1.0" encoding="utf-8"?>
+<w:hdr xmlns:wpc="http://schemas.microsoft.com/office/word/2010/wordprocessingCanvas" xmlns:cx="http://schemas.microsoft.com/office/drawing/2014/chartex" xmlns:cx1="http://schemas.microsoft.com/office/drawing/2015/9/8/chartex" xmlns:cx2="http://schemas.microsoft.com/office/drawing/2015/10/21/chartex" xmlns:cx3="http://schemas.microsoft.com/office/drawing/2016/5/9/chartex" xmlns:cx4="http://schemas.microsoft.com/office/drawing/2016/5/10/chartex" xmlns:cx5="http://schemas.microsoft.com/office/drawing/2016/5/11/chartex" xmlns:cx6="http://schemas.microsoft.com/office/drawing/2016/5/12/chartex" xmlns:cx7="http://schemas.microsoft.com/office/drawing/2016/5/13/chartex" xmlns:cx8="http://schemas.microsoft.com/office/drawing/2016/5/14/chartex" xmlns:mc="http://schemas.openxmlformats.org/markup-compatibility/2006" xmlns:aink="http://schemas.microsoft.com/office/drawing/2016/ink" xmlns:am3d="http://schemas.microsoft.com/office/drawing/2017/model3d" xmlns:o="urn:schemas-microsoft-com:office:office" xmlns:r="http://schemas.openxmlformats.org/officeDocument/2006/relationships" xmlns:m="http://schemas.openxmlformats.org/officeDocument/2006/math" xmlns:v="urn:schemas-microsoft-com:vml" xmlns:wp14="http://schemas.microsoft.com/office/word/2010/wordprocessingDrawing" xmlns:wp="http://schemas.openxmlformats.org/drawingml/2006/wordprocessingDrawing" xmlns:w10="urn:schemas-microsoft-com:office:word" xmlns:w="http://schemas.openxmlformats.org/wordprocessingml/2006/main" xmlns:w14="http://schemas.microsoft.com/office/word/2010/wordml" xmlns:w15="http://schemas.microsoft.com/office/word/2012/wordml" xmlns:w16cid="http://schemas.microsoft.com/office/word/2016/wordml/cid" xmlns:w16se="http://schemas.microsoft.com/office/word/2015/wordml/symex" xmlns:wpg="http://schemas.microsoft.com/office/word/2010/wordprocessingGroup" xmlns:wpi="http://schemas.microsoft.com/office/word/2010/wordprocessingInk" xmlns:wne="http://schemas.microsoft.com/office/word/2006/wordml" xmlns:wps="http://schemas.microsoft.com/office/word/2010/wordprocessingShape" mc:Ignorable="w14 w15 w16se w16cid wp14">
+  <w:p>
+    <w:pPr>
+      <w:pStyle w:val="Header"/>
+    </w:pPr>
+  </w:p>
+</w:hdr>
+</file>
+
+<file path=word/header3.xml><?xml version="1.0" encoding="utf-8"?>
 <w:hdr xmlns:wpc="http://schemas.microsoft.com/office/word/2010/wordprocessingCanvas" xmlns:cx="http://schemas.microsoft.com/office/drawing/2014/chartex" xmlns:cx1="http://schemas.microsoft.com/office/drawing/2015/9/8/chartex" xmlns:cx2="http://schemas.microsoft.com/office/drawing/2015/10/21/chartex" xmlns:cx3="http://schemas.microsoft.com/office/drawing/2016/5/9/chartex" xmlns:cx4="http://schemas.microsoft.com/office/drawing/2016/5/10/chartex" xmlns:cx5="http://schemas.microsoft.com/office/drawing/2016/5/11/chartex" xmlns:cx6="http://schemas.microsoft.com/office/drawing/2016/5/12/chartex" xmlns:cx7="http://schemas.microsoft.com/office/drawing/2016/5/13/chartex" xmlns:cx8="http://schemas.microsoft.com/office/drawing/2016/5/14/chartex" xmlns:mc="http://schemas.openxmlformats.org/markup-compatibility/2006" xmlns:aink="http://schemas.microsoft.com/office/drawing/2016/ink" xmlns:am3d="http://schemas.microsoft.com/office/drawing/2017/model3d" xmlns:o="urn:schemas-microsoft-com:office:office" xmlns:r="http://schemas.openxmlformats.org/officeDocument/2006/relationships" xmlns:m="http://schemas.openxmlformats.org/officeDocument/2006/math" xmlns:v="urn:schemas-microsoft-com:vml" xmlns:wp14="http://schemas.microsoft.com/office/word/2010/wordprocessingDrawing" xmlns:wp="http://schemas.openxmlformats.org/drawingml/2006/wordprocessingDrawing" xmlns:w10="urn:schemas-microsoft-com:office:word" xmlns:w="http://schemas.openxmlformats.org/wordprocessingml/2006/main" xmlns:w14="http://schemas.microsoft.com/office/word/2010/wordml" xmlns:w15="http://schemas.microsoft.com/office/word/2012/wordml" xmlns:w16cid="http://schemas.microsoft.com/office/word/2016/wordml/cid" xmlns:w16se="http://schemas.microsoft.com/office/word/2015/wordml/symex" xmlns:wpg="http://schemas.microsoft.com/office/word/2010/wordprocessingGroup" xmlns:wpi="http://schemas.microsoft.com/office/word/2010/wordprocessingInk" xmlns:wne="http://schemas.microsoft.com/office/word/2006/wordml" xmlns:wps="http://schemas.microsoft.com/office/word/2010/wordprocessingShape" mc:Ignorable="w14 w15 w16se w16cid wp14">
   <w:p>
     <w:pPr>
@@ -3030,6 +2214,8 @@
       </w:rPr>
       <w:t>v</w:t>
     </w:r>
+    <w:bookmarkStart w:id="1" w:name="_GoBack"/>
+    <w:bookmarkEnd w:id="1"/>
     <w:r>
       <w:pict w14:anchorId="7867F693">
         <v:rect id="_x0000_i1028" style="width:0;height:1.5pt" o:hralign="center" o:hrstd="t" o:hr="t" fillcolor="#a0a0a0" stroked="f"/>
@@ -3631,6 +2817,7 @@
   <w:rsids>
     <w:rsidRoot w:val="00A85D0F"/>
     <w:rsid w:val="003F6261"/>
+    <w:rsid w:val="0044467B"/>
     <w:rsid w:val="00A85D0F"/>
     <w:rsid w:val="00C776D7"/>
   </w:rsids>
@@ -4368,7 +3555,7 @@
 </file>
 
 <file path=customXml/itemProps1.xml><?xml version="1.0" encoding="utf-8"?>
-<ds:datastoreItem xmlns:ds="http://schemas.openxmlformats.org/officeDocument/2006/customXml" ds:itemID="{60E9D721-FCCC-40A0-88A9-B980811F4772}">
+<ds:datastoreItem xmlns:ds="http://schemas.openxmlformats.org/officeDocument/2006/customXml" ds:itemID="{F97C440C-419F-4AF1-906A-833F0130358C}">
   <ds:schemaRefs>
     <ds:schemaRef ds:uri="http://schemas.openxmlformats.org/officeDocument/2006/bibliography"/>
   </ds:schemaRefs>

</xml_diff>